<commit_message>
implement tables generation in word
</commit_message>
<xml_diff>
--- a/major/Generated Schedules/Week 1 Schedules.docx
+++ b/major/Generated Schedules/Week 1 Schedules.docx
@@ -760,7 +760,7 @@
               <w:pStyle w:val="center"/>
             </w:pPr>
             <w:r>
-              <w:t>Hockey</w:t>
+              <w:t>Squash</w:t>
             </w:r>
           </w:p>
         </w:tc>
@@ -774,7 +774,7 @@
               <w:pStyle w:val="center"/>
             </w:pPr>
             <w:r>
-              <w:t>Ultimate</w:t>
+              <w:t>Volleyball</w:t>
             </w:r>
           </w:p>
         </w:tc>
@@ -788,7 +788,7 @@
               <w:pStyle w:val="center"/>
             </w:pPr>
             <w:r>
-              <w:t>Squash</w:t>
+              <w:t>Basketball</w:t>
             </w:r>
           </w:p>
         </w:tc>
@@ -1045,7 +1045,7 @@
               <w:pStyle w:val="center"/>
             </w:pPr>
             <w:r>
-              <w:t>Soccer</w:t>
+              <w:t>Basketball</w:t>
             </w:r>
           </w:p>
         </w:tc>
@@ -1063,41 +1063,41 @@
               <w:pStyle w:val="center"/>
             </w:pPr>
             <w:r>
+              <w:t>Hockey</w:t>
+            </w:r>
+          </w:p>
+        </w:tc>
+        <w:tc>
+          <w:tcPr>
+            <w:tcW w:w="2552" w:type="dxa"/>
+            <w:tcBorders>
+              <w:bottom w:val="single" w:sz="4" w:space="0" w:color="000000"/>
+            </w:tcBorders>
+            <w:shd w:val="clear" w:color="auto" w:fill="auto"/>
+          </w:tcPr>
+          <w:p>
+            <w:pPr>
+              <w:pStyle w:val="center"/>
+            </w:pPr>
+            <w:r>
+              <w:t>Football</w:t>
+            </w:r>
+          </w:p>
+        </w:tc>
+        <w:tc>
+          <w:tcPr>
+            <w:tcW w:w="2410" w:type="dxa"/>
+            <w:tcBorders>
+              <w:bottom w:val="single" w:sz="4" w:space="0" w:color="000000"/>
+            </w:tcBorders>
+            <w:shd w:val="clear" w:color="auto" w:fill="auto"/>
+          </w:tcPr>
+          <w:p>
+            <w:pPr>
+              <w:pStyle w:val="center"/>
+            </w:pPr>
+            <w:r>
               <w:t>Squash</w:t>
-            </w:r>
-          </w:p>
-        </w:tc>
-        <w:tc>
-          <w:tcPr>
-            <w:tcW w:w="2552" w:type="dxa"/>
-            <w:tcBorders>
-              <w:bottom w:val="single" w:sz="4" w:space="0" w:color="000000"/>
-            </w:tcBorders>
-            <w:shd w:val="clear" w:color="auto" w:fill="auto"/>
-          </w:tcPr>
-          <w:p>
-            <w:pPr>
-              <w:pStyle w:val="center"/>
-            </w:pPr>
-            <w:r>
-              <w:t>Basketball</w:t>
-            </w:r>
-          </w:p>
-        </w:tc>
-        <w:tc>
-          <w:tcPr>
-            <w:tcW w:w="2410" w:type="dxa"/>
-            <w:tcBorders>
-              <w:bottom w:val="single" w:sz="4" w:space="0" w:color="000000"/>
-            </w:tcBorders>
-            <w:shd w:val="clear" w:color="auto" w:fill="auto"/>
-          </w:tcPr>
-          <w:p>
-            <w:pPr>
-              <w:pStyle w:val="center"/>
-            </w:pPr>
-            <w:r>
-              <w:t>Volleyball</w:t>
             </w:r>
           </w:p>
         </w:tc>
@@ -1646,7 +1646,7 @@
               <w:pStyle w:val="center"/>
             </w:pPr>
             <w:r>
-              <w:t>Ultimate</w:t>
+              <w:t>Soccer</w:t>
             </w:r>
           </w:p>
         </w:tc>
@@ -1661,7 +1661,7 @@
               <w:pStyle w:val="center"/>
             </w:pPr>
             <w:r>
-              <w:t>Softball</w:t>
+              <w:t>Ultimate</w:t>
             </w:r>
           </w:p>
         </w:tc>
@@ -1689,7 +1689,7 @@
               <w:pStyle w:val="center"/>
             </w:pPr>
             <w:r>
-              <w:t>Football</w:t>
+              <w:t>Ultimate</w:t>
             </w:r>
           </w:p>
         </w:tc>
@@ -1950,7 +1950,7 @@
               <w:pStyle w:val="center"/>
             </w:pPr>
             <w:r>
-              <w:t>Basketball</w:t>
+              <w:t>Football</w:t>
             </w:r>
           </w:p>
         </w:tc>
@@ -1968,7 +1968,7 @@
               <w:pStyle w:val="center"/>
             </w:pPr>
             <w:r>
-              <w:t>Football</w:t>
+              <w:t>Softball</w:t>
             </w:r>
           </w:p>
         </w:tc>
@@ -2002,7 +2002,7 @@
               <w:pStyle w:val="center"/>
             </w:pPr>
             <w:r>
-              <w:t>Hockey</w:t>
+              <w:t>Softball</w:t>
             </w:r>
           </w:p>
         </w:tc>
@@ -2396,6 +2396,4722 @@
           <w:rFonts w:ascii="Arial" w:eastAsia="Arial" w:hAnsi="Arial" w:cs="Arial"/>
         </w:rPr>
       </w:pPr>
+    </w:p>
+    <w:p>
+      <w:pPr>
+        <w:pStyle w:val="group"/>
+      </w:pPr>
+      <w:r>
+        <w:t>Group 3</w:t>
+      </w:r>
+    </w:p>
+    <w:p/>
+    <w:tbl>
+      <w:tblPr>
+        <w:tblStyle w:val="a6"/>
+        <w:tblpPr w:leftFromText="180" w:rightFromText="180" w:vertAnchor="text" w:horzAnchor="margin" w:tblpY="331"/>
+        <w:tblOverlap w:val="never"/>
+        <w:tblW w:w="14454" w:type="dxa"/>
+        <w:tblBorders>
+          <w:top w:val="single" w:sz="4" w:space="0" w:color="000000"/>
+          <w:left w:val="single" w:sz="4" w:space="0" w:color="000000"/>
+          <w:bottom w:val="single" w:sz="4" w:space="0" w:color="000000"/>
+          <w:right w:val="single" w:sz="4" w:space="0" w:color="000000"/>
+          <w:insideH w:val="single" w:sz="4" w:space="0" w:color="000000"/>
+          <w:insideV w:val="single" w:sz="4" w:space="0" w:color="000000"/>
+        </w:tblBorders>
+        <w:tblLayout w:type="fixed"/>
+        <w:tblLook w:val="0000" w:firstRow="0" w:lastRow="0" w:firstColumn="0" w:lastColumn="0" w:noHBand="0" w:noVBand="0"/>
+      </w:tblPr>
+      <w:tblGrid>
+        <w:gridCol w:w="1788"/>
+        <w:gridCol w:w="1816"/>
+        <w:gridCol w:w="1920"/>
+        <w:gridCol w:w="38"/>
+        <w:gridCol w:w="1804"/>
+        <w:gridCol w:w="2552"/>
+        <w:gridCol w:w="2410"/>
+        <w:gridCol w:w="2126"/>
+      </w:tblGrid>
+      <w:tr>
+        <w:trPr>
+          <w:trHeight w:val="580"/>
+        </w:trPr>
+        <w:tc>
+          <w:tcPr>
+            <w:tcW w:w="1788" w:type="dxa"/>
+            <w:tcBorders>
+              <w:bottom w:val="single" w:sz="4" w:space="0" w:color="000000"/>
+            </w:tcBorders>
+            <w:shd w:val="clear" w:color="auto" w:fill="595959"/>
+          </w:tcPr>
+          <w:p>
+            <w:pPr>
+              <w:jc w:val="center"/>
+              <w:rPr>
+                <w:rFonts w:ascii="Arial" w:eastAsia="Arial" w:hAnsi="Arial" w:cs="Arial"/>
+                <w:b/>
+                <w:color w:val="FFFFFF"/>
+                <w:sz w:val="32"/>
+                <w:szCs w:val="32"/>
+                <w:u w:val="single"/>
+              </w:rPr>
+            </w:pPr>
+            <w:r>
+              <w:rPr>
+                <w:rFonts w:ascii="Arial" w:eastAsia="Arial" w:hAnsi="Arial" w:cs="Arial"/>
+                <w:b/>
+                <w:color w:val="FFFFFF"/>
+                <w:sz w:val="32"/>
+                <w:szCs w:val="32"/>
+                <w:u w:val="single"/>
+              </w:rPr>
+              <w:t>Time</w:t>
+            </w:r>
+          </w:p>
+        </w:tc>
+        <w:tc>
+          <w:tcPr>
+            <w:tcW w:w="1816" w:type="dxa"/>
+            <w:tcBorders>
+              <w:bottom w:val="single" w:sz="4" w:space="0" w:color="000000"/>
+            </w:tcBorders>
+            <w:shd w:val="clear" w:color="auto" w:fill="595959"/>
+          </w:tcPr>
+          <w:p>
+            <w:pPr>
+              <w:jc w:val="center"/>
+              <w:rPr>
+                <w:rFonts w:ascii="Arial" w:eastAsia="Arial" w:hAnsi="Arial" w:cs="Arial"/>
+                <w:b/>
+                <w:color w:val="FFFFFF"/>
+                <w:sz w:val="32"/>
+                <w:szCs w:val="32"/>
+                <w:u w:val="single"/>
+              </w:rPr>
+            </w:pPr>
+            <w:r>
+              <w:rPr>
+                <w:rFonts w:ascii="Arial" w:eastAsia="Arial" w:hAnsi="Arial" w:cs="Arial"/>
+                <w:b/>
+                <w:color w:val="FFFFFF"/>
+                <w:sz w:val="32"/>
+                <w:szCs w:val="32"/>
+                <w:u w:val="single"/>
+              </w:rPr>
+              <w:t>Event</w:t>
+            </w:r>
+          </w:p>
+        </w:tc>
+        <w:tc>
+          <w:tcPr>
+            <w:tcW w:w="1920" w:type="dxa"/>
+            <w:tcBorders>
+              <w:bottom w:val="single" w:sz="4" w:space="0" w:color="000000"/>
+            </w:tcBorders>
+            <w:shd w:val="clear" w:color="auto" w:fill="595959"/>
+          </w:tcPr>
+          <w:p>
+            <w:pPr>
+              <w:jc w:val="center"/>
+              <w:rPr>
+                <w:rFonts w:ascii="Arial" w:eastAsia="Arial" w:hAnsi="Arial" w:cs="Arial"/>
+                <w:b/>
+                <w:color w:val="FFFFFF"/>
+                <w:sz w:val="32"/>
+                <w:szCs w:val="32"/>
+              </w:rPr>
+            </w:pPr>
+            <w:r>
+              <w:rPr>
+                <w:rFonts w:ascii="Arial" w:eastAsia="Arial" w:hAnsi="Arial" w:cs="Arial"/>
+                <w:b/>
+                <w:color w:val="FFFFFF"/>
+                <w:sz w:val="32"/>
+                <w:szCs w:val="32"/>
+              </w:rPr>
+              <w:t>MONDAY</w:t>
+            </w:r>
+          </w:p>
+          <w:p>
+            <w:pPr>
+              <w:jc w:val="center"/>
+              <w:rPr>
+                <w:rFonts w:ascii="Arial" w:eastAsia="Arial" w:hAnsi="Arial" w:cs="Arial"/>
+                <w:b/>
+                <w:color w:val="FFFFFF"/>
+                <w:sz w:val="32"/>
+                <w:szCs w:val="32"/>
+              </w:rPr>
+            </w:pPr>
+          </w:p>
+        </w:tc>
+        <w:tc>
+          <w:tcPr>
+            <w:tcW w:w="1842" w:type="dxa"/>
+            <w:gridSpan w:val="2"/>
+            <w:tcBorders>
+              <w:bottom w:val="single" w:sz="4" w:space="0" w:color="000000"/>
+            </w:tcBorders>
+            <w:shd w:val="clear" w:color="auto" w:fill="595959"/>
+          </w:tcPr>
+          <w:p>
+            <w:pPr>
+              <w:jc w:val="center"/>
+              <w:rPr>
+                <w:rFonts w:ascii="Arial" w:eastAsia="Arial" w:hAnsi="Arial" w:cs="Arial"/>
+                <w:b/>
+                <w:color w:val="FFFFFF"/>
+                <w:sz w:val="32"/>
+                <w:szCs w:val="32"/>
+              </w:rPr>
+            </w:pPr>
+            <w:r>
+              <w:rPr>
+                <w:rFonts w:ascii="Arial" w:eastAsia="Arial" w:hAnsi="Arial" w:cs="Arial"/>
+                <w:b/>
+                <w:color w:val="FFFFFF"/>
+                <w:sz w:val="32"/>
+                <w:szCs w:val="32"/>
+              </w:rPr>
+              <w:t>TUESDAY</w:t>
+            </w:r>
+          </w:p>
+        </w:tc>
+        <w:tc>
+          <w:tcPr>
+            <w:tcW w:w="2552" w:type="dxa"/>
+            <w:tcBorders>
+              <w:bottom w:val="single" w:sz="4" w:space="0" w:color="000000"/>
+            </w:tcBorders>
+            <w:shd w:val="clear" w:color="auto" w:fill="595959"/>
+          </w:tcPr>
+          <w:p>
+            <w:pPr>
+              <w:jc w:val="center"/>
+              <w:rPr>
+                <w:rFonts w:ascii="Arial" w:eastAsia="Arial" w:hAnsi="Arial" w:cs="Arial"/>
+                <w:b/>
+                <w:color w:val="FFFFFF"/>
+                <w:sz w:val="32"/>
+                <w:szCs w:val="32"/>
+              </w:rPr>
+            </w:pPr>
+            <w:r>
+              <w:rPr>
+                <w:rFonts w:ascii="Arial" w:eastAsia="Arial" w:hAnsi="Arial" w:cs="Arial"/>
+                <w:b/>
+                <w:color w:val="FFFFFF"/>
+                <w:sz w:val="32"/>
+                <w:szCs w:val="32"/>
+              </w:rPr>
+              <w:t>WEDNESDAY</w:t>
+            </w:r>
+          </w:p>
+        </w:tc>
+        <w:tc>
+          <w:tcPr>
+            <w:tcW w:w="2410" w:type="dxa"/>
+            <w:tcBorders>
+              <w:bottom w:val="single" w:sz="4" w:space="0" w:color="000000"/>
+            </w:tcBorders>
+            <w:shd w:val="clear" w:color="auto" w:fill="595959"/>
+          </w:tcPr>
+          <w:p>
+            <w:pPr>
+              <w:jc w:val="center"/>
+              <w:rPr>
+                <w:rFonts w:ascii="Arial" w:eastAsia="Arial" w:hAnsi="Arial" w:cs="Arial"/>
+                <w:b/>
+                <w:color w:val="FFFFFF"/>
+                <w:sz w:val="32"/>
+                <w:szCs w:val="32"/>
+              </w:rPr>
+            </w:pPr>
+            <w:r>
+              <w:rPr>
+                <w:rFonts w:ascii="Arial" w:eastAsia="Arial" w:hAnsi="Arial" w:cs="Arial"/>
+                <w:b/>
+                <w:color w:val="FFFFFF"/>
+                <w:sz w:val="32"/>
+                <w:szCs w:val="32"/>
+              </w:rPr>
+              <w:t>THURSDAY</w:t>
+            </w:r>
+          </w:p>
+        </w:tc>
+        <w:tc>
+          <w:tcPr>
+            <w:tcW w:w="2126" w:type="dxa"/>
+            <w:tcBorders>
+              <w:bottom w:val="single" w:sz="4" w:space="0" w:color="000000"/>
+            </w:tcBorders>
+            <w:shd w:val="clear" w:color="auto" w:fill="595959"/>
+          </w:tcPr>
+          <w:p>
+            <w:pPr>
+              <w:jc w:val="center"/>
+              <w:rPr>
+                <w:rFonts w:ascii="Arial" w:eastAsia="Arial" w:hAnsi="Arial" w:cs="Arial"/>
+                <w:b/>
+                <w:color w:val="FFFFFF"/>
+                <w:sz w:val="32"/>
+                <w:szCs w:val="32"/>
+              </w:rPr>
+            </w:pPr>
+            <w:r>
+              <w:rPr>
+                <w:rFonts w:ascii="Arial" w:eastAsia="Arial" w:hAnsi="Arial" w:cs="Arial"/>
+                <w:b/>
+                <w:color w:val="FFFFFF"/>
+                <w:sz w:val="32"/>
+                <w:szCs w:val="32"/>
+              </w:rPr>
+              <w:t>FRIDAY</w:t>
+            </w:r>
+          </w:p>
+        </w:tc>
+      </w:tr>
+      <w:tr>
+        <w:trPr>
+          <w:trHeight w:val="520"/>
+        </w:trPr>
+        <w:tc>
+          <w:tcPr>
+            <w:tcW w:w="1788" w:type="dxa"/>
+            <w:tcBorders>
+              <w:bottom w:val="single" w:sz="4" w:space="0" w:color="000000"/>
+            </w:tcBorders>
+            <w:shd w:val="clear" w:color="auto" w:fill="D9D9D9"/>
+          </w:tcPr>
+          <w:p>
+            <w:pPr>
+              <w:jc w:val="center"/>
+              <w:rPr>
+                <w:rFonts w:ascii="Arial" w:eastAsia="Arial" w:hAnsi="Arial" w:cs="Arial"/>
+              </w:rPr>
+            </w:pPr>
+            <w:r>
+              <w:rPr>
+                <w:rFonts w:ascii="Arial" w:eastAsia="Arial" w:hAnsi="Arial" w:cs="Arial"/>
+              </w:rPr>
+              <w:t xml:space="preserve">8:00 – 8:25     </w:t>
+            </w:r>
+          </w:p>
+          <w:p>
+            <w:pPr>
+              <w:jc w:val="center"/>
+              <w:rPr>
+                <w:rFonts w:ascii="Arial" w:eastAsia="Arial" w:hAnsi="Arial" w:cs="Arial"/>
+              </w:rPr>
+            </w:pPr>
+            <w:r>
+              <w:rPr>
+                <w:rFonts w:ascii="Arial" w:eastAsia="Arial" w:hAnsi="Arial" w:cs="Arial"/>
+                <w:sz w:val="16"/>
+                <w:szCs w:val="16"/>
+              </w:rPr>
+              <w:t>25 minutes</w:t>
+            </w:r>
+            <w:r>
+              <w:rPr>
+                <w:rFonts w:ascii="Arial" w:eastAsia="Arial" w:hAnsi="Arial" w:cs="Arial"/>
+              </w:rPr>
+              <w:t xml:space="preserve">                 </w:t>
+            </w:r>
+          </w:p>
+        </w:tc>
+        <w:tc>
+          <w:tcPr>
+            <w:tcW w:w="1816" w:type="dxa"/>
+            <w:tcBorders>
+              <w:bottom w:val="single" w:sz="4" w:space="0" w:color="000000"/>
+            </w:tcBorders>
+            <w:shd w:val="clear" w:color="auto" w:fill="D9D9D9"/>
+          </w:tcPr>
+          <w:p>
+            <w:pPr>
+              <w:jc w:val="center"/>
+              <w:rPr>
+                <w:rFonts w:ascii="Arial" w:eastAsia="Arial" w:hAnsi="Arial" w:cs="Arial"/>
+              </w:rPr>
+            </w:pPr>
+            <w:r>
+              <w:rPr>
+                <w:rFonts w:ascii="Arial" w:eastAsia="Arial" w:hAnsi="Arial" w:cs="Arial"/>
+              </w:rPr>
+              <w:t>Meetings</w:t>
+            </w:r>
+          </w:p>
+        </w:tc>
+        <w:tc>
+          <w:tcPr>
+            <w:tcW w:w="10850" w:type="dxa"/>
+            <w:gridSpan w:val="6"/>
+            <w:tcBorders>
+              <w:bottom w:val="single" w:sz="4" w:space="0" w:color="000000"/>
+            </w:tcBorders>
+            <w:shd w:val="clear" w:color="auto" w:fill="FFFFFF"/>
+          </w:tcPr>
+          <w:p>
+            <w:pPr>
+              <w:jc w:val="center"/>
+              <w:rPr>
+                <w:rFonts w:ascii="Arial" w:eastAsia="Arial" w:hAnsi="Arial" w:cs="Arial"/>
+                <w:sz w:val="20"/>
+                <w:szCs w:val="20"/>
+              </w:rPr>
+            </w:pPr>
+            <w:r>
+              <w:rPr>
+                <w:rFonts w:ascii="Arial" w:eastAsia="Arial" w:hAnsi="Arial" w:cs="Arial"/>
+                <w:sz w:val="28"/>
+                <w:szCs w:val="28"/>
+              </w:rPr>
+              <w:t>Coaches 8:00 / Counsellors 8:10</w:t>
+            </w:r>
+          </w:p>
+        </w:tc>
+      </w:tr>
+      <w:tr>
+        <w:trPr>
+          <w:trHeight w:val="520"/>
+        </w:trPr>
+        <w:tc>
+          <w:tcPr>
+            <w:tcW w:w="1788" w:type="dxa"/>
+            <w:tcBorders>
+              <w:bottom w:val="single" w:sz="4" w:space="0" w:color="000000"/>
+            </w:tcBorders>
+            <w:shd w:val="clear" w:color="auto" w:fill="D9D9D9"/>
+          </w:tcPr>
+          <w:p>
+            <w:pPr>
+              <w:jc w:val="center"/>
+              <w:rPr>
+                <w:rFonts w:ascii="Arial" w:eastAsia="Arial" w:hAnsi="Arial" w:cs="Arial"/>
+              </w:rPr>
+            </w:pPr>
+            <w:r>
+              <w:rPr>
+                <w:rFonts w:ascii="Arial" w:eastAsia="Arial" w:hAnsi="Arial" w:cs="Arial"/>
+              </w:rPr>
+              <w:t>8:30 – 9:00</w:t>
+            </w:r>
+          </w:p>
+          <w:p>
+            <w:pPr>
+              <w:jc w:val="center"/>
+              <w:rPr>
+                <w:rFonts w:ascii="Arial" w:eastAsia="Arial" w:hAnsi="Arial" w:cs="Arial"/>
+              </w:rPr>
+            </w:pPr>
+            <w:r>
+              <w:rPr>
+                <w:rFonts w:ascii="Arial" w:eastAsia="Arial" w:hAnsi="Arial" w:cs="Arial"/>
+                <w:sz w:val="16"/>
+                <w:szCs w:val="16"/>
+              </w:rPr>
+              <w:t>30 minutes</w:t>
+            </w:r>
+          </w:p>
+        </w:tc>
+        <w:tc>
+          <w:tcPr>
+            <w:tcW w:w="1816" w:type="dxa"/>
+            <w:tcBorders>
+              <w:bottom w:val="single" w:sz="4" w:space="0" w:color="000000"/>
+            </w:tcBorders>
+            <w:shd w:val="clear" w:color="auto" w:fill="D9D9D9"/>
+          </w:tcPr>
+          <w:p>
+            <w:pPr>
+              <w:jc w:val="center"/>
+              <w:rPr>
+                <w:rFonts w:ascii="Arial" w:eastAsia="Arial" w:hAnsi="Arial" w:cs="Arial"/>
+              </w:rPr>
+            </w:pPr>
+            <w:r>
+              <w:rPr>
+                <w:rFonts w:ascii="Arial" w:eastAsia="Arial" w:hAnsi="Arial" w:cs="Arial"/>
+              </w:rPr>
+              <w:t>Arrival</w:t>
+            </w:r>
+          </w:p>
+        </w:tc>
+        <w:tc>
+          <w:tcPr>
+            <w:tcW w:w="10850" w:type="dxa"/>
+            <w:gridSpan w:val="6"/>
+            <w:tcBorders>
+              <w:bottom w:val="single" w:sz="4" w:space="0" w:color="000000"/>
+            </w:tcBorders>
+            <w:shd w:val="clear" w:color="auto" w:fill="EAEAEA"/>
+          </w:tcPr>
+          <w:p>
+            <w:pPr>
+              <w:jc w:val="center"/>
+              <w:rPr>
+                <w:rFonts w:ascii="Arial" w:eastAsia="Arial" w:hAnsi="Arial" w:cs="Arial"/>
+                <w:sz w:val="28"/>
+                <w:szCs w:val="28"/>
+              </w:rPr>
+            </w:pPr>
+            <w:r>
+              <w:rPr>
+                <w:rFonts w:ascii="Arial" w:eastAsia="Arial" w:hAnsi="Arial" w:cs="Arial"/>
+                <w:sz w:val="28"/>
+                <w:szCs w:val="28"/>
+              </w:rPr>
+              <w:t>Mass Activity</w:t>
+            </w:r>
+          </w:p>
+          <w:p>
+            <w:pPr>
+              <w:jc w:val="center"/>
+              <w:rPr>
+                <w:rFonts w:ascii="Arial" w:eastAsia="Arial" w:hAnsi="Arial" w:cs="Arial"/>
+                <w:sz w:val="20"/>
+                <w:szCs w:val="20"/>
+              </w:rPr>
+            </w:pPr>
+            <w:r>
+              <w:rPr>
+                <w:rFonts w:ascii="Arial" w:eastAsia="Arial" w:hAnsi="Arial" w:cs="Arial"/>
+                <w:sz w:val="28"/>
+                <w:szCs w:val="28"/>
+              </w:rPr>
+              <w:t xml:space="preserve"> Jr. Campers in Bedard / Sr. Campers in </w:t>
+            </w:r>
+            <w:proofErr w:type="spellStart"/>
+            <w:r>
+              <w:rPr>
+                <w:rFonts w:ascii="Arial" w:eastAsia="Arial" w:hAnsi="Arial" w:cs="Arial"/>
+                <w:sz w:val="28"/>
+                <w:szCs w:val="28"/>
+              </w:rPr>
+              <w:t>Yuill</w:t>
+            </w:r>
+            <w:proofErr w:type="spellEnd"/>
+          </w:p>
+        </w:tc>
+      </w:tr>
+      <w:tr>
+        <w:trPr>
+          <w:trHeight w:val="520"/>
+        </w:trPr>
+        <w:tc>
+          <w:tcPr>
+            <w:tcW w:w="1788" w:type="dxa"/>
+            <w:tcBorders>
+              <w:bottom w:val="single" w:sz="4" w:space="0" w:color="000000"/>
+            </w:tcBorders>
+            <w:shd w:val="clear" w:color="auto" w:fill="808080"/>
+          </w:tcPr>
+          <w:p>
+            <w:pPr>
+              <w:jc w:val="center"/>
+              <w:rPr>
+                <w:rFonts w:ascii="Arial" w:eastAsia="Arial" w:hAnsi="Arial" w:cs="Arial"/>
+                <w:b/>
+                <w:color w:val="FFFFFF"/>
+              </w:rPr>
+            </w:pPr>
+            <w:r>
+              <w:rPr>
+                <w:rFonts w:ascii="Arial" w:eastAsia="Arial" w:hAnsi="Arial" w:cs="Arial"/>
+                <w:b/>
+                <w:color w:val="FFFFFF"/>
+              </w:rPr>
+              <w:t>9:05 – 9:20</w:t>
+            </w:r>
+          </w:p>
+          <w:p>
+            <w:pPr>
+              <w:jc w:val="center"/>
+              <w:rPr>
+                <w:rFonts w:ascii="Arial" w:eastAsia="Arial" w:hAnsi="Arial" w:cs="Arial"/>
+                <w:color w:val="FFFFFF"/>
+              </w:rPr>
+            </w:pPr>
+            <w:r>
+              <w:rPr>
+                <w:rFonts w:ascii="Arial" w:eastAsia="Arial" w:hAnsi="Arial" w:cs="Arial"/>
+                <w:b/>
+                <w:color w:val="FFFFFF"/>
+                <w:sz w:val="16"/>
+                <w:szCs w:val="16"/>
+              </w:rPr>
+              <w:t>15 minutes</w:t>
+            </w:r>
+          </w:p>
+        </w:tc>
+        <w:tc>
+          <w:tcPr>
+            <w:tcW w:w="1816" w:type="dxa"/>
+            <w:tcBorders>
+              <w:bottom w:val="single" w:sz="4" w:space="0" w:color="000000"/>
+            </w:tcBorders>
+            <w:shd w:val="clear" w:color="auto" w:fill="808080"/>
+          </w:tcPr>
+          <w:p>
+            <w:pPr>
+              <w:jc w:val="center"/>
+              <w:rPr>
+                <w:rFonts w:ascii="Arial" w:eastAsia="Arial" w:hAnsi="Arial" w:cs="Arial"/>
+                <w:b/>
+                <w:color w:val="FFFFFF"/>
+              </w:rPr>
+            </w:pPr>
+            <w:r>
+              <w:rPr>
+                <w:rFonts w:ascii="Arial" w:eastAsia="Arial" w:hAnsi="Arial" w:cs="Arial"/>
+                <w:b/>
+                <w:color w:val="FFFFFF"/>
+              </w:rPr>
+              <w:t>Attendance</w:t>
+            </w:r>
+          </w:p>
+          <w:p>
+            <w:pPr>
+              <w:jc w:val="center"/>
+              <w:rPr>
+                <w:rFonts w:ascii="Arial" w:eastAsia="Arial" w:hAnsi="Arial" w:cs="Arial"/>
+                <w:color w:val="FFFFFF"/>
+              </w:rPr>
+            </w:pPr>
+          </w:p>
+        </w:tc>
+        <w:tc>
+          <w:tcPr>
+            <w:tcW w:w="10850" w:type="dxa"/>
+            <w:gridSpan w:val="6"/>
+            <w:shd w:val="clear" w:color="auto" w:fill="808080"/>
+          </w:tcPr>
+          <w:p>
+            <w:pPr>
+              <w:jc w:val="center"/>
+              <w:rPr>
+                <w:rFonts w:ascii="Arial" w:eastAsia="Arial" w:hAnsi="Arial" w:cs="Arial"/>
+                <w:color w:val="FFFFFF"/>
+                <w:sz w:val="28"/>
+                <w:szCs w:val="28"/>
+              </w:rPr>
+            </w:pPr>
+            <w:r>
+              <w:rPr>
+                <w:rFonts w:ascii="Arial" w:eastAsia="Arial" w:hAnsi="Arial" w:cs="Arial"/>
+                <w:color w:val="FFFFFF"/>
+                <w:sz w:val="28"/>
+                <w:szCs w:val="28"/>
+              </w:rPr>
+              <w:t>AM Attendance for Camper Group (Bedard/</w:t>
+            </w:r>
+            <w:proofErr w:type="spellStart"/>
+            <w:r>
+              <w:rPr>
+                <w:rFonts w:ascii="Arial" w:eastAsia="Arial" w:hAnsi="Arial" w:cs="Arial"/>
+                <w:color w:val="FFFFFF"/>
+                <w:sz w:val="28"/>
+                <w:szCs w:val="28"/>
+              </w:rPr>
+              <w:t>Yuill</w:t>
+            </w:r>
+            <w:proofErr w:type="spellEnd"/>
+            <w:r>
+              <w:rPr>
+                <w:rFonts w:ascii="Arial" w:eastAsia="Arial" w:hAnsi="Arial" w:cs="Arial"/>
+                <w:color w:val="FFFFFF"/>
+                <w:sz w:val="28"/>
+                <w:szCs w:val="28"/>
+              </w:rPr>
+              <w:t>)</w:t>
+            </w:r>
+          </w:p>
+          <w:p>
+            <w:pPr>
+              <w:jc w:val="center"/>
+              <w:rPr>
+                <w:rFonts w:ascii="Arial" w:eastAsia="Arial" w:hAnsi="Arial" w:cs="Arial"/>
+                <w:color w:val="FFFFFF"/>
+              </w:rPr>
+            </w:pPr>
+            <w:r>
+              <w:rPr>
+                <w:rFonts w:ascii="Arial" w:eastAsia="Arial" w:hAnsi="Arial" w:cs="Arial"/>
+                <w:color w:val="FFFFFF"/>
+              </w:rPr>
+              <w:t>Drop-off AM Specialties + P1 Inst. Swimmers</w:t>
+            </w:r>
+          </w:p>
+        </w:tc>
+      </w:tr>
+      <w:tr>
+        <w:trPr>
+          <w:trHeight w:val="520"/>
+        </w:trPr>
+        <w:tc>
+          <w:tcPr>
+            <w:tcW w:w="1788" w:type="dxa"/>
+            <w:shd w:val="clear" w:color="auto" w:fill="D9D9D9"/>
+          </w:tcPr>
+          <w:p>
+            <w:pPr>
+              <w:jc w:val="center"/>
+              <w:rPr>
+                <w:rFonts w:ascii="Arial" w:eastAsia="Arial" w:hAnsi="Arial" w:cs="Arial"/>
+              </w:rPr>
+            </w:pPr>
+            <w:r>
+              <w:rPr>
+                <w:rFonts w:ascii="Arial" w:eastAsia="Arial" w:hAnsi="Arial" w:cs="Arial"/>
+              </w:rPr>
+              <w:t>9:20 – 10:10</w:t>
+            </w:r>
+          </w:p>
+          <w:p>
+            <w:pPr>
+              <w:jc w:val="center"/>
+              <w:rPr>
+                <w:rFonts w:ascii="Arial" w:eastAsia="Arial" w:hAnsi="Arial" w:cs="Arial"/>
+                <w:sz w:val="16"/>
+                <w:szCs w:val="16"/>
+              </w:rPr>
+            </w:pPr>
+            <w:r>
+              <w:rPr>
+                <w:rFonts w:ascii="Arial" w:eastAsia="Arial" w:hAnsi="Arial" w:cs="Arial"/>
+                <w:sz w:val="16"/>
+                <w:szCs w:val="16"/>
+              </w:rPr>
+              <w:t>50 minutes</w:t>
+            </w:r>
+          </w:p>
+        </w:tc>
+        <w:tc>
+          <w:tcPr>
+            <w:tcW w:w="1816" w:type="dxa"/>
+            <w:shd w:val="clear" w:color="auto" w:fill="D9D9D9"/>
+          </w:tcPr>
+          <w:p>
+            <w:pPr>
+              <w:jc w:val="center"/>
+              <w:rPr>
+                <w:rFonts w:ascii="Arial" w:eastAsia="Arial" w:hAnsi="Arial" w:cs="Arial"/>
+              </w:rPr>
+            </w:pPr>
+            <w:r>
+              <w:rPr>
+                <w:rFonts w:ascii="Arial" w:eastAsia="Arial" w:hAnsi="Arial" w:cs="Arial"/>
+              </w:rPr>
+              <w:t>Period 1</w:t>
+            </w:r>
+          </w:p>
+          <w:p>
+            <w:pPr>
+              <w:jc w:val="center"/>
+              <w:rPr>
+                <w:rFonts w:ascii="Arial" w:eastAsia="Arial" w:hAnsi="Arial" w:cs="Arial"/>
+              </w:rPr>
+            </w:pPr>
+          </w:p>
+        </w:tc>
+        <w:tc>
+          <w:tcPr>
+            <w:tcW w:w="1920" w:type="dxa"/>
+            <w:shd w:val="clear" w:color="auto" w:fill="auto"/>
+          </w:tcPr>
+          <w:p>
+            <w:pPr>
+              <w:pStyle w:val="name"/>
+            </w:pPr>
+            <w:r>
+              <w:t>Name Games</w:t>
+            </w:r>
+          </w:p>
+        </w:tc>
+        <w:tc>
+          <w:tcPr>
+            <w:tcW w:w="1842" w:type="dxa"/>
+            <w:gridSpan w:val="2"/>
+            <w:shd w:val="clear" w:color="auto" w:fill="auto"/>
+          </w:tcPr>
+          <w:p>
+            <w:pPr>
+              <w:pStyle w:val="center"/>
+            </w:pPr>
+            <w:r>
+              <w:t>Lacrosse</w:t>
+            </w:r>
+          </w:p>
+        </w:tc>
+        <w:tc>
+          <w:tcPr>
+            <w:tcW w:w="2552" w:type="dxa"/>
+            <w:shd w:val="clear" w:color="auto" w:fill="auto"/>
+          </w:tcPr>
+          <w:p>
+            <w:pPr>
+              <w:pStyle w:val="center"/>
+            </w:pPr>
+            <w:r>
+              <w:t>Tennis</w:t>
+            </w:r>
+          </w:p>
+        </w:tc>
+        <w:tc>
+          <w:tcPr>
+            <w:tcW w:w="2410" w:type="dxa"/>
+            <w:shd w:val="clear" w:color="auto" w:fill="auto"/>
+          </w:tcPr>
+          <w:p>
+            <w:pPr>
+              <w:pStyle w:val="center"/>
+            </w:pPr>
+            <w:r>
+              <w:t>Soccer</w:t>
+            </w:r>
+          </w:p>
+        </w:tc>
+        <w:tc>
+          <w:tcPr>
+            <w:tcW w:w="2126" w:type="dxa"/>
+            <w:shd w:val="clear" w:color="auto" w:fill="D9D9D9"/>
+          </w:tcPr>
+          <w:p>
+            <w:pPr>
+              <w:jc w:val="center"/>
+              <w:rPr>
+                <w:rFonts w:ascii="Arial" w:eastAsia="Arial" w:hAnsi="Arial" w:cs="Arial"/>
+                <w:b/>
+              </w:rPr>
+            </w:pPr>
+            <w:r>
+              <w:rPr>
+                <w:rFonts w:ascii="Arial" w:eastAsia="Arial" w:hAnsi="Arial" w:cs="Arial"/>
+                <w:b/>
+              </w:rPr>
+              <w:t>Mass Game</w:t>
+            </w:r>
+          </w:p>
+          <w:p>
+            <w:pPr>
+              <w:jc w:val="center"/>
+              <w:rPr>
+                <w:rFonts w:ascii="Arial" w:eastAsia="Arial" w:hAnsi="Arial" w:cs="Arial"/>
+              </w:rPr>
+            </w:pPr>
+          </w:p>
+        </w:tc>
+      </w:tr>
+      <w:tr>
+        <w:trPr>
+          <w:trHeight w:val="540"/>
+        </w:trPr>
+        <w:tc>
+          <w:tcPr>
+            <w:tcW w:w="1788" w:type="dxa"/>
+            <w:tcBorders>
+              <w:bottom w:val="single" w:sz="4" w:space="0" w:color="000000"/>
+            </w:tcBorders>
+            <w:shd w:val="clear" w:color="auto" w:fill="A6A6A6"/>
+          </w:tcPr>
+          <w:p>
+            <w:pPr>
+              <w:jc w:val="center"/>
+              <w:rPr>
+                <w:rFonts w:ascii="Arial" w:eastAsia="Arial" w:hAnsi="Arial" w:cs="Arial"/>
+                <w:b/>
+                <w:color w:val="FFFFFF"/>
+              </w:rPr>
+            </w:pPr>
+            <w:r>
+              <w:rPr>
+                <w:rFonts w:ascii="Arial" w:eastAsia="Arial" w:hAnsi="Arial" w:cs="Arial"/>
+                <w:b/>
+                <w:color w:val="FFFFFF"/>
+              </w:rPr>
+              <w:t>10:10 – 10:20</w:t>
+            </w:r>
+            <w:r>
+              <w:rPr>
+                <w:rFonts w:ascii="Arial" w:eastAsia="Arial" w:hAnsi="Arial" w:cs="Arial"/>
+                <w:b/>
+                <w:color w:val="FFFFFF"/>
+              </w:rPr>
+              <w:br/>
+            </w:r>
+            <w:r>
+              <w:rPr>
+                <w:rFonts w:ascii="Arial" w:eastAsia="Arial" w:hAnsi="Arial" w:cs="Arial"/>
+                <w:b/>
+                <w:color w:val="FFFFFF"/>
+                <w:sz w:val="16"/>
+                <w:szCs w:val="16"/>
+              </w:rPr>
+              <w:t>10 minutes</w:t>
+            </w:r>
+          </w:p>
+        </w:tc>
+        <w:tc>
+          <w:tcPr>
+            <w:tcW w:w="1816" w:type="dxa"/>
+            <w:tcBorders>
+              <w:bottom w:val="single" w:sz="4" w:space="0" w:color="000000"/>
+            </w:tcBorders>
+            <w:shd w:val="clear" w:color="auto" w:fill="A6A6A6"/>
+          </w:tcPr>
+          <w:p>
+            <w:pPr>
+              <w:jc w:val="center"/>
+              <w:rPr>
+                <w:rFonts w:ascii="Arial" w:eastAsia="Arial" w:hAnsi="Arial" w:cs="Arial"/>
+                <w:b/>
+                <w:color w:val="FFFFFF"/>
+              </w:rPr>
+            </w:pPr>
+            <w:r>
+              <w:rPr>
+                <w:rFonts w:ascii="Arial" w:eastAsia="Arial" w:hAnsi="Arial" w:cs="Arial"/>
+                <w:b/>
+                <w:color w:val="FFFFFF"/>
+              </w:rPr>
+              <w:t>Switch</w:t>
+            </w:r>
+          </w:p>
+        </w:tc>
+        <w:tc>
+          <w:tcPr>
+            <w:tcW w:w="10850" w:type="dxa"/>
+            <w:gridSpan w:val="6"/>
+            <w:tcBorders>
+              <w:bottom w:val="single" w:sz="4" w:space="0" w:color="000000"/>
+            </w:tcBorders>
+            <w:shd w:val="clear" w:color="auto" w:fill="A6A6A6"/>
+          </w:tcPr>
+          <w:p>
+            <w:pPr>
+              <w:jc w:val="center"/>
+              <w:rPr>
+                <w:rFonts w:ascii="Arial" w:eastAsia="Arial" w:hAnsi="Arial" w:cs="Arial"/>
+                <w:color w:val="FFFFFF"/>
+              </w:rPr>
+            </w:pPr>
+            <w:r>
+              <w:rPr>
+                <w:rFonts w:ascii="Arial" w:eastAsia="Arial" w:hAnsi="Arial" w:cs="Arial"/>
+                <w:b/>
+                <w:color w:val="FFFFFF"/>
+              </w:rPr>
+              <w:t xml:space="preserve">Inst. Swim Switch @ Pool </w:t>
+            </w:r>
+            <w:r>
+              <w:rPr>
+                <w:rFonts w:ascii="Arial" w:eastAsia="Arial" w:hAnsi="Arial" w:cs="Arial"/>
+                <w:color w:val="FFFFFF"/>
+              </w:rPr>
+              <w:t>(Pick-up P1 Swimmers, Drop-off P2 Swimmers)</w:t>
+            </w:r>
+          </w:p>
+          <w:p>
+            <w:pPr>
+              <w:jc w:val="center"/>
+              <w:rPr>
+                <w:rFonts w:ascii="Arial" w:eastAsia="Arial" w:hAnsi="Arial" w:cs="Arial"/>
+                <w:color w:val="FFFFFF"/>
+              </w:rPr>
+            </w:pPr>
+            <w:r>
+              <w:rPr>
+                <w:rFonts w:ascii="Arial" w:eastAsia="Arial" w:hAnsi="Arial" w:cs="Arial"/>
+                <w:b/>
+                <w:color w:val="FFFFFF"/>
+              </w:rPr>
+              <w:t xml:space="preserve">Travel Time and Snack Pick-up </w:t>
+            </w:r>
+            <w:r>
+              <w:rPr>
+                <w:rFonts w:ascii="Arial" w:eastAsia="Arial" w:hAnsi="Arial" w:cs="Arial"/>
+                <w:color w:val="FFFFFF"/>
+              </w:rPr>
+              <w:t>(pick-up at Camp Office)</w:t>
+            </w:r>
+          </w:p>
+        </w:tc>
+      </w:tr>
+      <w:tr>
+        <w:trPr>
+          <w:trHeight w:val="540"/>
+        </w:trPr>
+        <w:tc>
+          <w:tcPr>
+            <w:tcW w:w="1788" w:type="dxa"/>
+            <w:tcBorders>
+              <w:bottom w:val="single" w:sz="4" w:space="0" w:color="000000"/>
+            </w:tcBorders>
+            <w:shd w:val="clear" w:color="auto" w:fill="D9D9D9"/>
+          </w:tcPr>
+          <w:p>
+            <w:pPr>
+              <w:jc w:val="center"/>
+              <w:rPr>
+                <w:rFonts w:ascii="Arial" w:eastAsia="Arial" w:hAnsi="Arial" w:cs="Arial"/>
+              </w:rPr>
+            </w:pPr>
+            <w:r>
+              <w:rPr>
+                <w:rFonts w:ascii="Arial" w:eastAsia="Arial" w:hAnsi="Arial" w:cs="Arial"/>
+              </w:rPr>
+              <w:t>10:20 – 11:10</w:t>
+            </w:r>
+          </w:p>
+          <w:p>
+            <w:pPr>
+              <w:jc w:val="center"/>
+              <w:rPr>
+                <w:rFonts w:ascii="Arial" w:eastAsia="Arial" w:hAnsi="Arial" w:cs="Arial"/>
+              </w:rPr>
+            </w:pPr>
+            <w:r>
+              <w:rPr>
+                <w:rFonts w:ascii="Arial" w:eastAsia="Arial" w:hAnsi="Arial" w:cs="Arial"/>
+                <w:sz w:val="16"/>
+                <w:szCs w:val="16"/>
+              </w:rPr>
+              <w:t>50 minutes</w:t>
+            </w:r>
+          </w:p>
+        </w:tc>
+        <w:tc>
+          <w:tcPr>
+            <w:tcW w:w="1816" w:type="dxa"/>
+            <w:tcBorders>
+              <w:bottom w:val="single" w:sz="4" w:space="0" w:color="000000"/>
+            </w:tcBorders>
+            <w:shd w:val="clear" w:color="auto" w:fill="D9D9D9"/>
+          </w:tcPr>
+          <w:p>
+            <w:pPr>
+              <w:jc w:val="center"/>
+              <w:rPr>
+                <w:rFonts w:ascii="Arial" w:eastAsia="Arial" w:hAnsi="Arial" w:cs="Arial"/>
+              </w:rPr>
+            </w:pPr>
+            <w:r>
+              <w:rPr>
+                <w:rFonts w:ascii="Arial" w:eastAsia="Arial" w:hAnsi="Arial" w:cs="Arial"/>
+              </w:rPr>
+              <w:t>Period 2</w:t>
+            </w:r>
+          </w:p>
+          <w:p>
+            <w:pPr>
+              <w:jc w:val="center"/>
+              <w:rPr>
+                <w:rFonts w:ascii="Arial" w:eastAsia="Arial" w:hAnsi="Arial" w:cs="Arial"/>
+              </w:rPr>
+            </w:pPr>
+          </w:p>
+        </w:tc>
+        <w:tc>
+          <w:tcPr>
+            <w:tcW w:w="1920" w:type="dxa"/>
+            <w:tcBorders>
+              <w:bottom w:val="single" w:sz="4" w:space="0" w:color="000000"/>
+            </w:tcBorders>
+            <w:shd w:val="clear" w:color="auto" w:fill="auto"/>
+          </w:tcPr>
+          <w:p>
+            <w:pPr>
+              <w:pStyle w:val="center"/>
+            </w:pPr>
+            <w:r>
+              <w:t>Ultimate</w:t>
+            </w:r>
+          </w:p>
+        </w:tc>
+        <w:tc>
+          <w:tcPr>
+            <w:tcW w:w="1842" w:type="dxa"/>
+            <w:gridSpan w:val="2"/>
+            <w:tcBorders>
+              <w:bottom w:val="single" w:sz="4" w:space="0" w:color="000000"/>
+            </w:tcBorders>
+            <w:shd w:val="clear" w:color="auto" w:fill="auto"/>
+          </w:tcPr>
+          <w:p>
+            <w:pPr>
+              <w:pStyle w:val="center"/>
+            </w:pPr>
+            <w:r>
+              <w:t>Football</w:t>
+            </w:r>
+          </w:p>
+        </w:tc>
+        <w:tc>
+          <w:tcPr>
+            <w:tcW w:w="2552" w:type="dxa"/>
+            <w:tcBorders>
+              <w:bottom w:val="single" w:sz="4" w:space="0" w:color="000000"/>
+            </w:tcBorders>
+            <w:shd w:val="clear" w:color="auto" w:fill="auto"/>
+          </w:tcPr>
+          <w:p>
+            <w:pPr>
+              <w:pStyle w:val="center"/>
+            </w:pPr>
+            <w:r>
+              <w:t>Softball</w:t>
+            </w:r>
+          </w:p>
+        </w:tc>
+        <w:tc>
+          <w:tcPr>
+            <w:tcW w:w="2410" w:type="dxa"/>
+            <w:tcBorders>
+              <w:bottom w:val="single" w:sz="4" w:space="0" w:color="000000"/>
+            </w:tcBorders>
+            <w:shd w:val="clear" w:color="auto" w:fill="auto"/>
+          </w:tcPr>
+          <w:p>
+            <w:pPr>
+              <w:pStyle w:val="center"/>
+            </w:pPr>
+            <w:r>
+              <w:t>Basketball</w:t>
+            </w:r>
+          </w:p>
+        </w:tc>
+        <w:tc>
+          <w:tcPr>
+            <w:tcW w:w="2126" w:type="dxa"/>
+            <w:tcBorders>
+              <w:bottom w:val="single" w:sz="4" w:space="0" w:color="000000"/>
+            </w:tcBorders>
+            <w:shd w:val="clear" w:color="auto" w:fill="D9D9D9"/>
+          </w:tcPr>
+          <w:p>
+            <w:pPr>
+              <w:jc w:val="center"/>
+              <w:rPr>
+                <w:rFonts w:ascii="Arial" w:eastAsia="Arial" w:hAnsi="Arial" w:cs="Arial"/>
+              </w:rPr>
+            </w:pPr>
+          </w:p>
+        </w:tc>
+      </w:tr>
+      <w:tr>
+        <w:trPr>
+          <w:trHeight w:val="420"/>
+        </w:trPr>
+        <w:tc>
+          <w:tcPr>
+            <w:tcW w:w="1788" w:type="dxa"/>
+            <w:tcBorders>
+              <w:bottom w:val="single" w:sz="4" w:space="0" w:color="000000"/>
+            </w:tcBorders>
+            <w:shd w:val="clear" w:color="auto" w:fill="808080"/>
+          </w:tcPr>
+          <w:p>
+            <w:pPr>
+              <w:jc w:val="center"/>
+              <w:rPr>
+                <w:rFonts w:ascii="Arial" w:eastAsia="Arial" w:hAnsi="Arial" w:cs="Arial"/>
+                <w:b/>
+                <w:color w:val="FFFFFF"/>
+              </w:rPr>
+            </w:pPr>
+            <w:r>
+              <w:rPr>
+                <w:rFonts w:ascii="Arial" w:eastAsia="Arial" w:hAnsi="Arial" w:cs="Arial"/>
+                <w:b/>
+                <w:color w:val="FFFFFF"/>
+              </w:rPr>
+              <w:t>11:10– 11:50</w:t>
+            </w:r>
+          </w:p>
+          <w:p>
+            <w:pPr>
+              <w:jc w:val="center"/>
+              <w:rPr>
+                <w:rFonts w:ascii="Arial" w:eastAsia="Arial" w:hAnsi="Arial" w:cs="Arial"/>
+                <w:color w:val="FFFFFF"/>
+              </w:rPr>
+            </w:pPr>
+            <w:r>
+              <w:rPr>
+                <w:rFonts w:ascii="Arial" w:eastAsia="Arial" w:hAnsi="Arial" w:cs="Arial"/>
+                <w:b/>
+                <w:color w:val="FFFFFF"/>
+                <w:sz w:val="16"/>
+                <w:szCs w:val="16"/>
+              </w:rPr>
+              <w:t>40 minutes</w:t>
+            </w:r>
+          </w:p>
+        </w:tc>
+        <w:tc>
+          <w:tcPr>
+            <w:tcW w:w="1816" w:type="dxa"/>
+            <w:tcBorders>
+              <w:bottom w:val="single" w:sz="4" w:space="0" w:color="000000"/>
+            </w:tcBorders>
+            <w:shd w:val="clear" w:color="auto" w:fill="808080"/>
+          </w:tcPr>
+          <w:p>
+            <w:pPr>
+              <w:jc w:val="center"/>
+              <w:rPr>
+                <w:rFonts w:ascii="Arial" w:eastAsia="Arial" w:hAnsi="Arial" w:cs="Arial"/>
+                <w:b/>
+                <w:color w:val="FFFFFF"/>
+                <w:sz w:val="28"/>
+                <w:szCs w:val="28"/>
+              </w:rPr>
+            </w:pPr>
+            <w:r>
+              <w:rPr>
+                <w:rFonts w:ascii="Arial" w:eastAsia="Arial" w:hAnsi="Arial" w:cs="Arial"/>
+                <w:b/>
+                <w:color w:val="FFFFFF"/>
+                <w:sz w:val="28"/>
+                <w:szCs w:val="28"/>
+              </w:rPr>
+              <w:t>SAC</w:t>
+            </w:r>
+          </w:p>
+          <w:p>
+            <w:pPr>
+              <w:jc w:val="center"/>
+              <w:rPr>
+                <w:rFonts w:ascii="Arial" w:eastAsia="Arial" w:hAnsi="Arial" w:cs="Arial"/>
+                <w:color w:val="FFFFFF"/>
+                <w:sz w:val="20"/>
+                <w:szCs w:val="20"/>
+              </w:rPr>
+            </w:pPr>
+            <w:r>
+              <w:rPr>
+                <w:rFonts w:ascii="Arial" w:eastAsia="Arial" w:hAnsi="Arial" w:cs="Arial"/>
+                <w:b/>
+                <w:color w:val="FFFFFF"/>
+                <w:sz w:val="28"/>
+                <w:szCs w:val="28"/>
+              </w:rPr>
+              <w:t>Central</w:t>
+            </w:r>
+          </w:p>
+        </w:tc>
+        <w:tc>
+          <w:tcPr>
+            <w:tcW w:w="10850" w:type="dxa"/>
+            <w:gridSpan w:val="6"/>
+            <w:shd w:val="clear" w:color="auto" w:fill="808080"/>
+          </w:tcPr>
+          <w:p>
+            <w:pPr>
+              <w:jc w:val="center"/>
+              <w:rPr>
+                <w:rFonts w:ascii="Arial" w:eastAsia="Arial" w:hAnsi="Arial" w:cs="Arial"/>
+                <w:b/>
+                <w:color w:val="FFFFFF"/>
+                <w:sz w:val="28"/>
+                <w:szCs w:val="28"/>
+              </w:rPr>
+            </w:pPr>
+            <w:r>
+              <w:rPr>
+                <w:rFonts w:ascii="Arial" w:eastAsia="Arial" w:hAnsi="Arial" w:cs="Arial"/>
+                <w:b/>
+                <w:color w:val="FFFFFF"/>
+                <w:sz w:val="28"/>
+                <w:szCs w:val="28"/>
+              </w:rPr>
+              <w:t xml:space="preserve">SAC Central @ </w:t>
+            </w:r>
+            <w:proofErr w:type="spellStart"/>
+            <w:r>
+              <w:rPr>
+                <w:rFonts w:ascii="Arial" w:eastAsia="Arial" w:hAnsi="Arial" w:cs="Arial"/>
+                <w:b/>
+                <w:color w:val="FFFFFF"/>
+                <w:sz w:val="28"/>
+                <w:szCs w:val="28"/>
+              </w:rPr>
+              <w:t>Yuill</w:t>
+            </w:r>
+            <w:proofErr w:type="spellEnd"/>
+          </w:p>
+          <w:p>
+            <w:pPr>
+              <w:jc w:val="center"/>
+              <w:rPr>
+                <w:rFonts w:ascii="Arial" w:eastAsia="Arial" w:hAnsi="Arial" w:cs="Arial"/>
+                <w:b/>
+                <w:color w:val="FFFFFF"/>
+              </w:rPr>
+            </w:pPr>
+            <w:r>
+              <w:rPr>
+                <w:rFonts w:ascii="Arial" w:eastAsia="Arial" w:hAnsi="Arial" w:cs="Arial"/>
+                <w:b/>
+                <w:color w:val="FFFFFF"/>
+              </w:rPr>
+              <w:t xml:space="preserve">Specialty Switch  </w:t>
+            </w:r>
+            <w:r>
+              <w:rPr>
+                <w:rFonts w:ascii="Arial" w:eastAsia="Arial" w:hAnsi="Arial" w:cs="Arial"/>
+                <w:color w:val="FFFFFF"/>
+              </w:rPr>
+              <w:t>(drop-off PM Specialties, pick-up PM Multi)</w:t>
+            </w:r>
+          </w:p>
+        </w:tc>
+      </w:tr>
+      <w:tr>
+        <w:trPr>
+          <w:trHeight w:val="580"/>
+        </w:trPr>
+        <w:tc>
+          <w:tcPr>
+            <w:tcW w:w="1788" w:type="dxa"/>
+            <w:shd w:val="clear" w:color="auto" w:fill="D9D9D9"/>
+          </w:tcPr>
+          <w:p>
+            <w:pPr>
+              <w:jc w:val="center"/>
+              <w:rPr>
+                <w:rFonts w:ascii="Arial" w:eastAsia="Arial" w:hAnsi="Arial" w:cs="Arial"/>
+              </w:rPr>
+            </w:pPr>
+            <w:r>
+              <w:rPr>
+                <w:rFonts w:ascii="Arial" w:eastAsia="Arial" w:hAnsi="Arial" w:cs="Arial"/>
+              </w:rPr>
+              <w:t>11:50 – 12:45</w:t>
+            </w:r>
+          </w:p>
+          <w:p>
+            <w:pPr>
+              <w:jc w:val="center"/>
+              <w:rPr>
+                <w:rFonts w:ascii="Arial" w:eastAsia="Arial" w:hAnsi="Arial" w:cs="Arial"/>
+                <w:sz w:val="16"/>
+                <w:szCs w:val="16"/>
+              </w:rPr>
+            </w:pPr>
+            <w:r>
+              <w:rPr>
+                <w:rFonts w:ascii="Arial" w:eastAsia="Arial" w:hAnsi="Arial" w:cs="Arial"/>
+                <w:sz w:val="16"/>
+                <w:szCs w:val="16"/>
+              </w:rPr>
+              <w:t>55 minutes</w:t>
+            </w:r>
+          </w:p>
+        </w:tc>
+        <w:tc>
+          <w:tcPr>
+            <w:tcW w:w="1816" w:type="dxa"/>
+            <w:shd w:val="clear" w:color="auto" w:fill="D9D9D9"/>
+          </w:tcPr>
+          <w:p>
+            <w:pPr>
+              <w:jc w:val="center"/>
+              <w:rPr>
+                <w:rFonts w:ascii="Arial" w:eastAsia="Arial" w:hAnsi="Arial" w:cs="Arial"/>
+              </w:rPr>
+            </w:pPr>
+            <w:r>
+              <w:rPr>
+                <w:rFonts w:ascii="Arial" w:eastAsia="Arial" w:hAnsi="Arial" w:cs="Arial"/>
+              </w:rPr>
+              <w:t>Period 3</w:t>
+            </w:r>
+          </w:p>
+          <w:p>
+            <w:pPr>
+              <w:jc w:val="center"/>
+              <w:rPr>
+                <w:rFonts w:ascii="Arial" w:eastAsia="Arial" w:hAnsi="Arial" w:cs="Arial"/>
+              </w:rPr>
+            </w:pPr>
+          </w:p>
+        </w:tc>
+        <w:tc>
+          <w:tcPr>
+            <w:tcW w:w="1958" w:type="dxa"/>
+            <w:gridSpan w:val="2"/>
+            <w:shd w:val="clear" w:color="auto" w:fill="auto"/>
+          </w:tcPr>
+          <w:p>
+            <w:pPr>
+              <w:pStyle w:val="center"/>
+            </w:pPr>
+            <w:r>
+              <w:t>Lunch</w:t>
+            </w:r>
+          </w:p>
+        </w:tc>
+        <w:tc>
+          <w:tcPr>
+            <w:tcW w:w="1804" w:type="dxa"/>
+            <w:shd w:val="clear" w:color="auto" w:fill="auto"/>
+          </w:tcPr>
+          <w:p>
+            <w:pPr>
+              <w:pStyle w:val="center"/>
+            </w:pPr>
+            <w:r>
+              <w:t>Lunch</w:t>
+            </w:r>
+          </w:p>
+        </w:tc>
+        <w:tc>
+          <w:tcPr>
+            <w:tcW w:w="2552" w:type="dxa"/>
+            <w:shd w:val="clear" w:color="auto" w:fill="auto"/>
+          </w:tcPr>
+          <w:p>
+            <w:pPr>
+              <w:pStyle w:val="center"/>
+            </w:pPr>
+            <w:r>
+              <w:t>Lunch</w:t>
+            </w:r>
+          </w:p>
+        </w:tc>
+        <w:tc>
+          <w:tcPr>
+            <w:tcW w:w="2410" w:type="dxa"/>
+            <w:shd w:val="clear" w:color="auto" w:fill="auto"/>
+          </w:tcPr>
+          <w:p>
+            <w:pPr>
+              <w:pStyle w:val="center"/>
+            </w:pPr>
+            <w:r>
+              <w:t>Lunch</w:t>
+            </w:r>
+          </w:p>
+        </w:tc>
+        <w:tc>
+          <w:tcPr>
+            <w:tcW w:w="2126" w:type="dxa"/>
+            <w:shd w:val="clear" w:color="auto" w:fill="auto"/>
+          </w:tcPr>
+          <w:p>
+            <w:pPr>
+              <w:jc w:val="center"/>
+              <w:rPr>
+                <w:rFonts w:ascii="Arial" w:eastAsia="Arial" w:hAnsi="Arial" w:cs="Arial"/>
+                <w:b/>
+              </w:rPr>
+            </w:pPr>
+          </w:p>
+        </w:tc>
+      </w:tr>
+      <w:tr>
+        <w:trPr>
+          <w:trHeight w:val="440"/>
+        </w:trPr>
+        <w:tc>
+          <w:tcPr>
+            <w:tcW w:w="1788" w:type="dxa"/>
+            <w:shd w:val="clear" w:color="auto" w:fill="D9D9D9"/>
+          </w:tcPr>
+          <w:p>
+            <w:pPr>
+              <w:jc w:val="center"/>
+              <w:rPr>
+                <w:rFonts w:ascii="Arial" w:eastAsia="Arial" w:hAnsi="Arial" w:cs="Arial"/>
+              </w:rPr>
+            </w:pPr>
+            <w:r>
+              <w:rPr>
+                <w:rFonts w:ascii="Arial" w:eastAsia="Arial" w:hAnsi="Arial" w:cs="Arial"/>
+              </w:rPr>
+              <w:t>12:45 – 1:40</w:t>
+            </w:r>
+          </w:p>
+          <w:p>
+            <w:pPr>
+              <w:jc w:val="center"/>
+              <w:rPr>
+                <w:rFonts w:ascii="Arial" w:eastAsia="Arial" w:hAnsi="Arial" w:cs="Arial"/>
+                <w:sz w:val="16"/>
+                <w:szCs w:val="16"/>
+              </w:rPr>
+            </w:pPr>
+            <w:r>
+              <w:rPr>
+                <w:rFonts w:ascii="Arial" w:eastAsia="Arial" w:hAnsi="Arial" w:cs="Arial"/>
+                <w:sz w:val="16"/>
+                <w:szCs w:val="16"/>
+              </w:rPr>
+              <w:t>55 minutes</w:t>
+            </w:r>
+          </w:p>
+        </w:tc>
+        <w:tc>
+          <w:tcPr>
+            <w:tcW w:w="1816" w:type="dxa"/>
+            <w:shd w:val="clear" w:color="auto" w:fill="D9D9D9"/>
+          </w:tcPr>
+          <w:p>
+            <w:pPr>
+              <w:jc w:val="center"/>
+              <w:rPr>
+                <w:rFonts w:ascii="Arial" w:eastAsia="Arial" w:hAnsi="Arial" w:cs="Arial"/>
+              </w:rPr>
+            </w:pPr>
+            <w:r>
+              <w:rPr>
+                <w:rFonts w:ascii="Arial" w:eastAsia="Arial" w:hAnsi="Arial" w:cs="Arial"/>
+              </w:rPr>
+              <w:t>Period 4</w:t>
+            </w:r>
+          </w:p>
+          <w:p>
+            <w:pPr>
+              <w:jc w:val="center"/>
+              <w:rPr>
+                <w:rFonts w:ascii="Arial" w:eastAsia="Arial" w:hAnsi="Arial" w:cs="Arial"/>
+              </w:rPr>
+            </w:pPr>
+          </w:p>
+        </w:tc>
+        <w:tc>
+          <w:tcPr>
+            <w:tcW w:w="1958" w:type="dxa"/>
+            <w:gridSpan w:val="2"/>
+            <w:shd w:val="clear" w:color="auto" w:fill="auto"/>
+          </w:tcPr>
+          <w:p>
+            <w:pPr>
+              <w:pStyle w:val="center"/>
+            </w:pPr>
+            <w:r>
+              <w:t>Softball</w:t>
+            </w:r>
+          </w:p>
+        </w:tc>
+        <w:tc>
+          <w:tcPr>
+            <w:tcW w:w="1804" w:type="dxa"/>
+            <w:shd w:val="clear" w:color="auto" w:fill="auto"/>
+          </w:tcPr>
+          <w:p>
+            <w:pPr>
+              <w:pStyle w:val="center"/>
+            </w:pPr>
+            <w:r>
+              <w:t>Volleyball</w:t>
+            </w:r>
+          </w:p>
+        </w:tc>
+        <w:tc>
+          <w:tcPr>
+            <w:tcW w:w="2552" w:type="dxa"/>
+            <w:shd w:val="clear" w:color="auto" w:fill="auto"/>
+          </w:tcPr>
+          <w:p>
+            <w:pPr>
+              <w:pStyle w:val="center"/>
+            </w:pPr>
+            <w:r>
+              <w:t>Squash</w:t>
+            </w:r>
+          </w:p>
+        </w:tc>
+        <w:tc>
+          <w:tcPr>
+            <w:tcW w:w="2410" w:type="dxa"/>
+            <w:shd w:val="clear" w:color="auto" w:fill="auto"/>
+          </w:tcPr>
+          <w:p>
+            <w:pPr>
+              <w:pStyle w:val="center"/>
+            </w:pPr>
+            <w:r>
+              <w:t>Lacrosse</w:t>
+            </w:r>
+          </w:p>
+        </w:tc>
+        <w:tc>
+          <w:tcPr>
+            <w:tcW w:w="2126" w:type="dxa"/>
+            <w:shd w:val="clear" w:color="auto" w:fill="auto"/>
+          </w:tcPr>
+          <w:p>
+            <w:pPr>
+              <w:jc w:val="center"/>
+              <w:rPr>
+                <w:rFonts w:ascii="Arial" w:eastAsia="Arial" w:hAnsi="Arial" w:cs="Arial"/>
+                <w:b/>
+              </w:rPr>
+            </w:pPr>
+          </w:p>
+        </w:tc>
+      </w:tr>
+      <w:tr>
+        <w:trPr>
+          <w:trHeight w:val="520"/>
+        </w:trPr>
+        <w:tc>
+          <w:tcPr>
+            <w:tcW w:w="1788" w:type="dxa"/>
+            <w:shd w:val="clear" w:color="auto" w:fill="D9D9D9"/>
+          </w:tcPr>
+          <w:p>
+            <w:pPr>
+              <w:jc w:val="center"/>
+              <w:rPr>
+                <w:rFonts w:ascii="Arial" w:eastAsia="Arial" w:hAnsi="Arial" w:cs="Arial"/>
+              </w:rPr>
+            </w:pPr>
+            <w:r>
+              <w:rPr>
+                <w:rFonts w:ascii="Arial" w:eastAsia="Arial" w:hAnsi="Arial" w:cs="Arial"/>
+              </w:rPr>
+              <w:t>1:40 – 2:35</w:t>
+            </w:r>
+          </w:p>
+          <w:p>
+            <w:pPr>
+              <w:jc w:val="center"/>
+              <w:rPr>
+                <w:rFonts w:ascii="Arial" w:eastAsia="Arial" w:hAnsi="Arial" w:cs="Arial"/>
+                <w:sz w:val="16"/>
+                <w:szCs w:val="16"/>
+              </w:rPr>
+            </w:pPr>
+            <w:r>
+              <w:rPr>
+                <w:rFonts w:ascii="Arial" w:eastAsia="Arial" w:hAnsi="Arial" w:cs="Arial"/>
+                <w:sz w:val="16"/>
+                <w:szCs w:val="16"/>
+              </w:rPr>
+              <w:t>55 minutes</w:t>
+            </w:r>
+          </w:p>
+        </w:tc>
+        <w:tc>
+          <w:tcPr>
+            <w:tcW w:w="1816" w:type="dxa"/>
+            <w:shd w:val="clear" w:color="auto" w:fill="D9D9D9"/>
+          </w:tcPr>
+          <w:p>
+            <w:pPr>
+              <w:jc w:val="center"/>
+              <w:rPr>
+                <w:rFonts w:ascii="Arial" w:eastAsia="Arial" w:hAnsi="Arial" w:cs="Arial"/>
+              </w:rPr>
+            </w:pPr>
+            <w:r>
+              <w:rPr>
+                <w:rFonts w:ascii="Arial" w:eastAsia="Arial" w:hAnsi="Arial" w:cs="Arial"/>
+              </w:rPr>
+              <w:t>Period 5</w:t>
+            </w:r>
+          </w:p>
+        </w:tc>
+        <w:tc>
+          <w:tcPr>
+            <w:tcW w:w="1920" w:type="dxa"/>
+            <w:shd w:val="clear" w:color="auto" w:fill="auto"/>
+          </w:tcPr>
+          <w:p>
+            <w:pPr>
+              <w:pStyle w:val="center"/>
+            </w:pPr>
+            <w:r>
+              <w:t>Swim</w:t>
+            </w:r>
+          </w:p>
+        </w:tc>
+        <w:tc>
+          <w:tcPr>
+            <w:tcW w:w="1842" w:type="dxa"/>
+            <w:gridSpan w:val="2"/>
+            <w:shd w:val="clear" w:color="auto" w:fill="auto"/>
+          </w:tcPr>
+          <w:p>
+            <w:pPr>
+              <w:pStyle w:val="center"/>
+            </w:pPr>
+            <w:r>
+              <w:t>Swim</w:t>
+            </w:r>
+          </w:p>
+        </w:tc>
+        <w:tc>
+          <w:tcPr>
+            <w:tcW w:w="2552" w:type="dxa"/>
+            <w:shd w:val="clear" w:color="auto" w:fill="auto"/>
+          </w:tcPr>
+          <w:p>
+            <w:pPr>
+              <w:pStyle w:val="center"/>
+            </w:pPr>
+            <w:r>
+              <w:t>Swim</w:t>
+            </w:r>
+          </w:p>
+        </w:tc>
+        <w:tc>
+          <w:tcPr>
+            <w:tcW w:w="2410" w:type="dxa"/>
+            <w:shd w:val="clear" w:color="auto" w:fill="auto"/>
+          </w:tcPr>
+          <w:p>
+            <w:pPr>
+              <w:pStyle w:val="center"/>
+            </w:pPr>
+            <w:r>
+              <w:t>Swim</w:t>
+            </w:r>
+          </w:p>
+        </w:tc>
+        <w:tc>
+          <w:tcPr>
+            <w:tcW w:w="2126" w:type="dxa"/>
+            <w:vMerge w:val="restart"/>
+            <w:shd w:val="clear" w:color="auto" w:fill="D9D9D9"/>
+          </w:tcPr>
+          <w:p>
+            <w:pPr>
+              <w:jc w:val="center"/>
+              <w:rPr>
+                <w:rFonts w:ascii="Arial" w:eastAsia="Arial" w:hAnsi="Arial" w:cs="Arial"/>
+                <w:b/>
+              </w:rPr>
+            </w:pPr>
+            <w:r>
+              <w:rPr>
+                <w:rFonts w:ascii="Arial" w:eastAsia="Arial" w:hAnsi="Arial" w:cs="Arial"/>
+                <w:b/>
+              </w:rPr>
+              <w:t>Mass Game</w:t>
+            </w:r>
+          </w:p>
+        </w:tc>
+      </w:tr>
+      <w:tr>
+        <w:trPr>
+          <w:trHeight w:val="540"/>
+        </w:trPr>
+        <w:tc>
+          <w:tcPr>
+            <w:tcW w:w="1788" w:type="dxa"/>
+            <w:tcBorders>
+              <w:bottom w:val="single" w:sz="4" w:space="0" w:color="000000"/>
+            </w:tcBorders>
+            <w:shd w:val="clear" w:color="auto" w:fill="A6A6A6"/>
+          </w:tcPr>
+          <w:p>
+            <w:pPr>
+              <w:jc w:val="center"/>
+              <w:rPr>
+                <w:rFonts w:ascii="Arial" w:eastAsia="Arial" w:hAnsi="Arial" w:cs="Arial"/>
+                <w:b/>
+                <w:color w:val="FFFFFF"/>
+              </w:rPr>
+            </w:pPr>
+            <w:r>
+              <w:rPr>
+                <w:rFonts w:ascii="Arial" w:eastAsia="Arial" w:hAnsi="Arial" w:cs="Arial"/>
+                <w:b/>
+                <w:color w:val="FFFFFF"/>
+              </w:rPr>
+              <w:t>2:35 – 2:45</w:t>
+            </w:r>
+          </w:p>
+          <w:p>
+            <w:pPr>
+              <w:jc w:val="center"/>
+              <w:rPr>
+                <w:rFonts w:ascii="Arial" w:eastAsia="Arial" w:hAnsi="Arial" w:cs="Arial"/>
+                <w:b/>
+                <w:color w:val="FFFFFF"/>
+              </w:rPr>
+            </w:pPr>
+            <w:r>
+              <w:rPr>
+                <w:rFonts w:ascii="Arial" w:eastAsia="Arial" w:hAnsi="Arial" w:cs="Arial"/>
+                <w:b/>
+                <w:color w:val="FFFFFF"/>
+                <w:sz w:val="16"/>
+                <w:szCs w:val="16"/>
+              </w:rPr>
+              <w:t>10 minutes</w:t>
+            </w:r>
+          </w:p>
+        </w:tc>
+        <w:tc>
+          <w:tcPr>
+            <w:tcW w:w="1816" w:type="dxa"/>
+            <w:tcBorders>
+              <w:bottom w:val="single" w:sz="4" w:space="0" w:color="000000"/>
+            </w:tcBorders>
+            <w:shd w:val="clear" w:color="auto" w:fill="A6A6A6"/>
+          </w:tcPr>
+          <w:p>
+            <w:pPr>
+              <w:jc w:val="center"/>
+              <w:rPr>
+                <w:rFonts w:ascii="Arial" w:eastAsia="Arial" w:hAnsi="Arial" w:cs="Arial"/>
+                <w:b/>
+                <w:color w:val="FFFFFF"/>
+              </w:rPr>
+            </w:pPr>
+            <w:r>
+              <w:rPr>
+                <w:rFonts w:ascii="Arial" w:eastAsia="Arial" w:hAnsi="Arial" w:cs="Arial"/>
+                <w:b/>
+                <w:color w:val="FFFFFF"/>
+              </w:rPr>
+              <w:t>Switch</w:t>
+            </w:r>
+          </w:p>
+        </w:tc>
+        <w:tc>
+          <w:tcPr>
+            <w:tcW w:w="8724" w:type="dxa"/>
+            <w:gridSpan w:val="5"/>
+            <w:tcBorders>
+              <w:bottom w:val="single" w:sz="4" w:space="0" w:color="000000"/>
+            </w:tcBorders>
+            <w:shd w:val="clear" w:color="auto" w:fill="A6A6A6"/>
+          </w:tcPr>
+          <w:p>
+            <w:pPr>
+              <w:jc w:val="center"/>
+              <w:rPr>
+                <w:rFonts w:ascii="Arial" w:eastAsia="Arial" w:hAnsi="Arial" w:cs="Arial"/>
+                <w:color w:val="FFFFFF"/>
+              </w:rPr>
+            </w:pPr>
+            <w:r>
+              <w:rPr>
+                <w:rFonts w:ascii="Arial" w:eastAsia="Arial" w:hAnsi="Arial" w:cs="Arial"/>
+                <w:b/>
+                <w:color w:val="FFFFFF"/>
+              </w:rPr>
+              <w:t xml:space="preserve">Travel Time and Snack Pick-up </w:t>
+            </w:r>
+            <w:r>
+              <w:rPr>
+                <w:rFonts w:ascii="Arial" w:eastAsia="Arial" w:hAnsi="Arial" w:cs="Arial"/>
+                <w:color w:val="FFFFFF"/>
+              </w:rPr>
+              <w:t>(picked-up after lunch at             Camp Office)</w:t>
+            </w:r>
+          </w:p>
+        </w:tc>
+        <w:tc>
+          <w:tcPr>
+            <w:tcW w:w="2126" w:type="dxa"/>
+            <w:vMerge/>
+            <w:shd w:val="clear" w:color="auto" w:fill="D9D9D9"/>
+          </w:tcPr>
+          <w:p>
+            <w:pPr>
+              <w:widowControl w:val="0"/>
+              <w:pBdr>
+                <w:top w:val="nil"/>
+                <w:left w:val="nil"/>
+                <w:bottom w:val="nil"/>
+                <w:right w:val="nil"/>
+                <w:between w:val="nil"/>
+              </w:pBdr>
+              <w:spacing w:line="276" w:lineRule="auto"/>
+              <w:rPr>
+                <w:rFonts w:ascii="Arial" w:eastAsia="Arial" w:hAnsi="Arial" w:cs="Arial"/>
+                <w:color w:val="FFFFFF"/>
+              </w:rPr>
+            </w:pPr>
+          </w:p>
+        </w:tc>
+      </w:tr>
+      <w:tr>
+        <w:trPr>
+          <w:trHeight w:val="520"/>
+        </w:trPr>
+        <w:tc>
+          <w:tcPr>
+            <w:tcW w:w="1788" w:type="dxa"/>
+            <w:tcBorders>
+              <w:bottom w:val="single" w:sz="4" w:space="0" w:color="000000"/>
+            </w:tcBorders>
+            <w:shd w:val="clear" w:color="auto" w:fill="D9D9D9"/>
+          </w:tcPr>
+          <w:p>
+            <w:pPr>
+              <w:jc w:val="center"/>
+              <w:rPr>
+                <w:rFonts w:ascii="Arial" w:eastAsia="Arial" w:hAnsi="Arial" w:cs="Arial"/>
+              </w:rPr>
+            </w:pPr>
+            <w:r>
+              <w:rPr>
+                <w:rFonts w:ascii="Arial" w:eastAsia="Arial" w:hAnsi="Arial" w:cs="Arial"/>
+              </w:rPr>
+              <w:t>2:45 – 3:40</w:t>
+            </w:r>
+          </w:p>
+          <w:p>
+            <w:pPr>
+              <w:jc w:val="center"/>
+              <w:rPr>
+                <w:rFonts w:ascii="Arial" w:eastAsia="Arial" w:hAnsi="Arial" w:cs="Arial"/>
+                <w:b/>
+                <w:sz w:val="16"/>
+                <w:szCs w:val="16"/>
+              </w:rPr>
+            </w:pPr>
+            <w:r>
+              <w:rPr>
+                <w:rFonts w:ascii="Arial" w:eastAsia="Arial" w:hAnsi="Arial" w:cs="Arial"/>
+                <w:sz w:val="16"/>
+                <w:szCs w:val="16"/>
+              </w:rPr>
+              <w:t>55 minutes</w:t>
+            </w:r>
+          </w:p>
+        </w:tc>
+        <w:tc>
+          <w:tcPr>
+            <w:tcW w:w="1816" w:type="dxa"/>
+            <w:tcBorders>
+              <w:bottom w:val="single" w:sz="4" w:space="0" w:color="000000"/>
+            </w:tcBorders>
+            <w:shd w:val="clear" w:color="auto" w:fill="D9D9D9"/>
+          </w:tcPr>
+          <w:p>
+            <w:pPr>
+              <w:jc w:val="center"/>
+              <w:rPr>
+                <w:rFonts w:ascii="Arial" w:eastAsia="Arial" w:hAnsi="Arial" w:cs="Arial"/>
+              </w:rPr>
+            </w:pPr>
+            <w:r>
+              <w:rPr>
+                <w:rFonts w:ascii="Arial" w:eastAsia="Arial" w:hAnsi="Arial" w:cs="Arial"/>
+              </w:rPr>
+              <w:t>Period</w:t>
+            </w:r>
+          </w:p>
+          <w:p>
+            <w:pPr>
+              <w:jc w:val="center"/>
+              <w:rPr>
+                <w:rFonts w:ascii="Arial" w:eastAsia="Arial" w:hAnsi="Arial" w:cs="Arial"/>
+              </w:rPr>
+            </w:pPr>
+            <w:r>
+              <w:rPr>
+                <w:rFonts w:ascii="Arial" w:eastAsia="Arial" w:hAnsi="Arial" w:cs="Arial"/>
+              </w:rPr>
+              <w:t>6</w:t>
+            </w:r>
+          </w:p>
+        </w:tc>
+        <w:tc>
+          <w:tcPr>
+            <w:tcW w:w="1920" w:type="dxa"/>
+            <w:tcBorders>
+              <w:bottom w:val="single" w:sz="4" w:space="0" w:color="000000"/>
+            </w:tcBorders>
+            <w:shd w:val="clear" w:color="auto" w:fill="auto"/>
+          </w:tcPr>
+          <w:p>
+            <w:pPr>
+              <w:pStyle w:val="center"/>
+            </w:pPr>
+            <w:r>
+              <w:t>Soccer</w:t>
+            </w:r>
+          </w:p>
+        </w:tc>
+        <w:tc>
+          <w:tcPr>
+            <w:tcW w:w="1842" w:type="dxa"/>
+            <w:gridSpan w:val="2"/>
+            <w:tcBorders>
+              <w:bottom w:val="single" w:sz="4" w:space="0" w:color="000000"/>
+            </w:tcBorders>
+            <w:shd w:val="clear" w:color="auto" w:fill="auto"/>
+          </w:tcPr>
+          <w:p>
+            <w:pPr>
+              <w:pStyle w:val="center"/>
+            </w:pPr>
+            <w:r>
+              <w:t>Hockey</w:t>
+            </w:r>
+          </w:p>
+        </w:tc>
+        <w:tc>
+          <w:tcPr>
+            <w:tcW w:w="2552" w:type="dxa"/>
+            <w:tcBorders>
+              <w:bottom w:val="single" w:sz="4" w:space="0" w:color="000000"/>
+            </w:tcBorders>
+            <w:shd w:val="clear" w:color="auto" w:fill="auto"/>
+          </w:tcPr>
+          <w:p>
+            <w:pPr>
+              <w:pStyle w:val="center"/>
+            </w:pPr>
+            <w:r>
+              <w:t>Ultimate</w:t>
+            </w:r>
+          </w:p>
+        </w:tc>
+        <w:tc>
+          <w:tcPr>
+            <w:tcW w:w="2410" w:type="dxa"/>
+            <w:tcBorders>
+              <w:bottom w:val="single" w:sz="4" w:space="0" w:color="000000"/>
+            </w:tcBorders>
+            <w:shd w:val="clear" w:color="auto" w:fill="auto"/>
+          </w:tcPr>
+          <w:p>
+            <w:pPr>
+              <w:pStyle w:val="center"/>
+            </w:pPr>
+            <w:r>
+              <w:t>Football</w:t>
+            </w:r>
+          </w:p>
+        </w:tc>
+        <w:tc>
+          <w:tcPr>
+            <w:tcW w:w="2126" w:type="dxa"/>
+            <w:vMerge/>
+            <w:shd w:val="clear" w:color="auto" w:fill="D9D9D9"/>
+          </w:tcPr>
+          <w:p>
+            <w:pPr>
+              <w:widowControl w:val="0"/>
+              <w:pBdr>
+                <w:top w:val="nil"/>
+                <w:left w:val="nil"/>
+                <w:bottom w:val="nil"/>
+                <w:right w:val="nil"/>
+                <w:between w:val="nil"/>
+              </w:pBdr>
+              <w:spacing w:line="276" w:lineRule="auto"/>
+              <w:rPr>
+                <w:rFonts w:ascii="Arial" w:eastAsia="Arial" w:hAnsi="Arial" w:cs="Arial"/>
+              </w:rPr>
+            </w:pPr>
+          </w:p>
+        </w:tc>
+      </w:tr>
+      <w:tr>
+        <w:trPr>
+          <w:trHeight w:val="440"/>
+        </w:trPr>
+        <w:tc>
+          <w:tcPr>
+            <w:tcW w:w="1788" w:type="dxa"/>
+            <w:tcBorders>
+              <w:bottom w:val="single" w:sz="4" w:space="0" w:color="000000"/>
+            </w:tcBorders>
+            <w:shd w:val="clear" w:color="auto" w:fill="808080"/>
+          </w:tcPr>
+          <w:p>
+            <w:pPr>
+              <w:jc w:val="center"/>
+              <w:rPr>
+                <w:rFonts w:ascii="Arial" w:eastAsia="Arial" w:hAnsi="Arial" w:cs="Arial"/>
+                <w:b/>
+                <w:color w:val="FFFFFF"/>
+              </w:rPr>
+            </w:pPr>
+            <w:r>
+              <w:rPr>
+                <w:rFonts w:ascii="Arial" w:eastAsia="Arial" w:hAnsi="Arial" w:cs="Arial"/>
+                <w:b/>
+                <w:color w:val="FFFFFF"/>
+              </w:rPr>
+              <w:t>3:40 – 3:55</w:t>
+            </w:r>
+          </w:p>
+          <w:p>
+            <w:pPr>
+              <w:jc w:val="center"/>
+              <w:rPr>
+                <w:rFonts w:ascii="Arial" w:eastAsia="Arial" w:hAnsi="Arial" w:cs="Arial"/>
+                <w:b/>
+                <w:color w:val="FFFFFF"/>
+              </w:rPr>
+            </w:pPr>
+            <w:r>
+              <w:rPr>
+                <w:rFonts w:ascii="Arial" w:eastAsia="Arial" w:hAnsi="Arial" w:cs="Arial"/>
+                <w:b/>
+                <w:color w:val="FFFFFF"/>
+                <w:sz w:val="16"/>
+                <w:szCs w:val="16"/>
+              </w:rPr>
+              <w:t>15 minutes</w:t>
+            </w:r>
+          </w:p>
+        </w:tc>
+        <w:tc>
+          <w:tcPr>
+            <w:tcW w:w="1816" w:type="dxa"/>
+            <w:tcBorders>
+              <w:bottom w:val="single" w:sz="4" w:space="0" w:color="000000"/>
+            </w:tcBorders>
+            <w:shd w:val="clear" w:color="auto" w:fill="808080"/>
+          </w:tcPr>
+          <w:p>
+            <w:pPr>
+              <w:jc w:val="center"/>
+              <w:rPr>
+                <w:rFonts w:ascii="Arial" w:eastAsia="Arial" w:hAnsi="Arial" w:cs="Arial"/>
+                <w:b/>
+                <w:color w:val="FFFFFF"/>
+              </w:rPr>
+            </w:pPr>
+            <w:r>
+              <w:rPr>
+                <w:rFonts w:ascii="Arial" w:eastAsia="Arial" w:hAnsi="Arial" w:cs="Arial"/>
+                <w:b/>
+                <w:color w:val="FFFFFF"/>
+              </w:rPr>
+              <w:t>Attendance</w:t>
+            </w:r>
+          </w:p>
+        </w:tc>
+        <w:tc>
+          <w:tcPr>
+            <w:tcW w:w="10850" w:type="dxa"/>
+            <w:gridSpan w:val="6"/>
+            <w:tcBorders>
+              <w:bottom w:val="single" w:sz="4" w:space="0" w:color="000000"/>
+            </w:tcBorders>
+            <w:shd w:val="clear" w:color="auto" w:fill="808080"/>
+          </w:tcPr>
+          <w:p>
+            <w:pPr>
+              <w:jc w:val="center"/>
+              <w:rPr>
+                <w:sz w:val="20"/>
+                <w:szCs w:val="20"/>
+              </w:rPr>
+            </w:pPr>
+            <w:r>
+              <w:rPr>
+                <w:rFonts w:ascii="Arial" w:eastAsia="Arial" w:hAnsi="Arial" w:cs="Arial"/>
+                <w:color w:val="FFFFFF"/>
+              </w:rPr>
+              <w:t xml:space="preserve">ALL Campers to </w:t>
+            </w:r>
+            <w:proofErr w:type="spellStart"/>
+            <w:r>
+              <w:rPr>
+                <w:rFonts w:ascii="Arial" w:eastAsia="Arial" w:hAnsi="Arial" w:cs="Arial"/>
+                <w:color w:val="FFFFFF"/>
+              </w:rPr>
+              <w:t>Yuill</w:t>
+            </w:r>
+            <w:proofErr w:type="spellEnd"/>
+            <w:r>
+              <w:rPr>
+                <w:rFonts w:ascii="Arial" w:eastAsia="Arial" w:hAnsi="Arial" w:cs="Arial"/>
+                <w:color w:val="FFFFFF"/>
+              </w:rPr>
+              <w:t xml:space="preserve"> – headcount for dismissal</w:t>
+            </w:r>
+          </w:p>
+        </w:tc>
+      </w:tr>
+      <w:tr>
+        <w:trPr>
+          <w:trHeight w:val="440"/>
+        </w:trPr>
+        <w:tc>
+          <w:tcPr>
+            <w:tcW w:w="1788" w:type="dxa"/>
+            <w:tcBorders>
+              <w:bottom w:val="single" w:sz="4" w:space="0" w:color="000000"/>
+            </w:tcBorders>
+            <w:shd w:val="clear" w:color="auto" w:fill="FFFFFF"/>
+          </w:tcPr>
+          <w:p>
+            <w:pPr>
+              <w:jc w:val="center"/>
+              <w:rPr>
+                <w:rFonts w:ascii="Arial" w:eastAsia="Arial" w:hAnsi="Arial" w:cs="Arial"/>
+              </w:rPr>
+            </w:pPr>
+            <w:r>
+              <w:rPr>
+                <w:rFonts w:ascii="Arial" w:eastAsia="Arial" w:hAnsi="Arial" w:cs="Arial"/>
+              </w:rPr>
+              <w:t>3:55 – 4:15</w:t>
+            </w:r>
+          </w:p>
+          <w:p>
+            <w:pPr>
+              <w:jc w:val="center"/>
+              <w:rPr>
+                <w:rFonts w:ascii="Arial" w:eastAsia="Arial" w:hAnsi="Arial" w:cs="Arial"/>
+              </w:rPr>
+            </w:pPr>
+            <w:r>
+              <w:rPr>
+                <w:rFonts w:ascii="Arial" w:eastAsia="Arial" w:hAnsi="Arial" w:cs="Arial"/>
+                <w:sz w:val="16"/>
+                <w:szCs w:val="16"/>
+              </w:rPr>
+              <w:t>20 minutes</w:t>
+            </w:r>
+          </w:p>
+        </w:tc>
+        <w:tc>
+          <w:tcPr>
+            <w:tcW w:w="1816" w:type="dxa"/>
+            <w:tcBorders>
+              <w:bottom w:val="single" w:sz="4" w:space="0" w:color="000000"/>
+            </w:tcBorders>
+            <w:shd w:val="clear" w:color="auto" w:fill="FFFFFF"/>
+          </w:tcPr>
+          <w:p>
+            <w:pPr>
+              <w:jc w:val="center"/>
+              <w:rPr>
+                <w:rFonts w:ascii="Arial" w:eastAsia="Arial" w:hAnsi="Arial" w:cs="Arial"/>
+              </w:rPr>
+            </w:pPr>
+            <w:r>
+              <w:rPr>
+                <w:rFonts w:ascii="Arial" w:eastAsia="Arial" w:hAnsi="Arial" w:cs="Arial"/>
+              </w:rPr>
+              <w:t>Dismissal</w:t>
+            </w:r>
+          </w:p>
+        </w:tc>
+        <w:tc>
+          <w:tcPr>
+            <w:tcW w:w="10850" w:type="dxa"/>
+            <w:gridSpan w:val="6"/>
+            <w:tcBorders>
+              <w:bottom w:val="single" w:sz="4" w:space="0" w:color="000000"/>
+            </w:tcBorders>
+            <w:shd w:val="clear" w:color="auto" w:fill="FFFFFF"/>
+          </w:tcPr>
+          <w:p>
+            <w:pPr>
+              <w:jc w:val="center"/>
+              <w:rPr>
+                <w:rFonts w:ascii="Arial" w:eastAsia="Arial" w:hAnsi="Arial" w:cs="Arial"/>
+                <w:sz w:val="20"/>
+                <w:szCs w:val="20"/>
+              </w:rPr>
+            </w:pPr>
+            <w:r>
+              <w:rPr>
+                <w:rFonts w:ascii="Arial" w:eastAsia="Arial" w:hAnsi="Arial" w:cs="Arial"/>
+                <w:sz w:val="28"/>
+                <w:szCs w:val="28"/>
+              </w:rPr>
+              <w:t xml:space="preserve">Dismissal Attendance (in </w:t>
+            </w:r>
+            <w:proofErr w:type="spellStart"/>
+            <w:r>
+              <w:rPr>
+                <w:rFonts w:ascii="Arial" w:eastAsia="Arial" w:hAnsi="Arial" w:cs="Arial"/>
+                <w:sz w:val="28"/>
+                <w:szCs w:val="28"/>
+              </w:rPr>
+              <w:t>Yuill</w:t>
+            </w:r>
+            <w:proofErr w:type="spellEnd"/>
+            <w:r>
+              <w:rPr>
+                <w:rFonts w:ascii="Arial" w:eastAsia="Arial" w:hAnsi="Arial" w:cs="Arial"/>
+                <w:sz w:val="28"/>
+                <w:szCs w:val="28"/>
+              </w:rPr>
+              <w:t>) – any outstanding campers who are NOT in PM Care to Camp Office after 4:15pm</w:t>
+            </w:r>
+          </w:p>
+        </w:tc>
+      </w:tr>
+      <w:tr>
+        <w:trPr>
+          <w:trHeight w:val="440"/>
+        </w:trPr>
+        <w:tc>
+          <w:tcPr>
+            <w:tcW w:w="1788" w:type="dxa"/>
+            <w:shd w:val="clear" w:color="auto" w:fill="FFFFFF"/>
+          </w:tcPr>
+          <w:p>
+            <w:pPr>
+              <w:jc w:val="center"/>
+              <w:rPr>
+                <w:rFonts w:ascii="Arial" w:eastAsia="Arial" w:hAnsi="Arial" w:cs="Arial"/>
+              </w:rPr>
+            </w:pPr>
+            <w:r>
+              <w:rPr>
+                <w:rFonts w:ascii="Arial" w:eastAsia="Arial" w:hAnsi="Arial" w:cs="Arial"/>
+              </w:rPr>
+              <w:t>4:15 - 5:15</w:t>
+            </w:r>
+          </w:p>
+          <w:p>
+            <w:pPr>
+              <w:jc w:val="center"/>
+              <w:rPr>
+                <w:rFonts w:ascii="Arial" w:eastAsia="Arial" w:hAnsi="Arial" w:cs="Arial"/>
+              </w:rPr>
+            </w:pPr>
+            <w:r>
+              <w:rPr>
+                <w:rFonts w:ascii="Arial" w:eastAsia="Arial" w:hAnsi="Arial" w:cs="Arial"/>
+                <w:sz w:val="16"/>
+                <w:szCs w:val="16"/>
+              </w:rPr>
+              <w:t>60 minutes</w:t>
+            </w:r>
+          </w:p>
+        </w:tc>
+        <w:tc>
+          <w:tcPr>
+            <w:tcW w:w="1816" w:type="dxa"/>
+            <w:shd w:val="clear" w:color="auto" w:fill="FFFFFF"/>
+          </w:tcPr>
+          <w:p>
+            <w:pPr>
+              <w:jc w:val="center"/>
+              <w:rPr>
+                <w:rFonts w:ascii="Arial" w:eastAsia="Arial" w:hAnsi="Arial" w:cs="Arial"/>
+              </w:rPr>
+            </w:pPr>
+            <w:r>
+              <w:rPr>
+                <w:rFonts w:ascii="Arial" w:eastAsia="Arial" w:hAnsi="Arial" w:cs="Arial"/>
+              </w:rPr>
+              <w:t>PM Care</w:t>
+            </w:r>
+          </w:p>
+        </w:tc>
+        <w:tc>
+          <w:tcPr>
+            <w:tcW w:w="10850" w:type="dxa"/>
+            <w:gridSpan w:val="6"/>
+            <w:shd w:val="clear" w:color="auto" w:fill="FFFFFF"/>
+          </w:tcPr>
+          <w:p>
+            <w:pPr>
+              <w:jc w:val="center"/>
+              <w:rPr>
+                <w:rFonts w:ascii="Arial" w:eastAsia="Arial" w:hAnsi="Arial" w:cs="Arial"/>
+                <w:sz w:val="28"/>
+                <w:szCs w:val="28"/>
+              </w:rPr>
+            </w:pPr>
+            <w:r>
+              <w:rPr>
+                <w:rFonts w:ascii="Arial" w:eastAsia="Arial" w:hAnsi="Arial" w:cs="Arial"/>
+                <w:sz w:val="28"/>
+                <w:szCs w:val="28"/>
+              </w:rPr>
+              <w:t xml:space="preserve">Drop off campers to PM Care counsellors in </w:t>
+            </w:r>
+            <w:proofErr w:type="spellStart"/>
+            <w:r>
+              <w:rPr>
+                <w:rFonts w:ascii="Arial" w:eastAsia="Arial" w:hAnsi="Arial" w:cs="Arial"/>
+                <w:sz w:val="28"/>
+                <w:szCs w:val="28"/>
+              </w:rPr>
+              <w:t>Yuill</w:t>
+            </w:r>
+            <w:proofErr w:type="spellEnd"/>
+            <w:r>
+              <w:rPr>
+                <w:rFonts w:ascii="Arial" w:eastAsia="Arial" w:hAnsi="Arial" w:cs="Arial"/>
+                <w:sz w:val="28"/>
+                <w:szCs w:val="28"/>
+              </w:rPr>
+              <w:t xml:space="preserve"> – any outstanding campers to Office after 5:15pm</w:t>
+            </w:r>
+          </w:p>
+        </w:tc>
+      </w:tr>
+    </w:tbl>
+    <w:p>
+      <w:r>
+        <w:br w:type="page"/>
+      </w:r>
+    </w:p>
+    <w:p>
+      <w:pPr>
+        <w:pStyle w:val="group"/>
+      </w:pPr>
+      <w:r>
+        <w:t>Group 4</w:t>
+      </w:r>
+    </w:p>
+    <w:p/>
+    <w:tbl>
+      <w:tblPr>
+        <w:tblStyle w:val="a6"/>
+        <w:tblpPr w:leftFromText="180" w:rightFromText="180" w:vertAnchor="text" w:horzAnchor="margin" w:tblpY="331"/>
+        <w:tblOverlap w:val="never"/>
+        <w:tblW w:w="14454" w:type="dxa"/>
+        <w:tblBorders>
+          <w:top w:val="single" w:sz="4" w:space="0" w:color="000000"/>
+          <w:left w:val="single" w:sz="4" w:space="0" w:color="000000"/>
+          <w:bottom w:val="single" w:sz="4" w:space="0" w:color="000000"/>
+          <w:right w:val="single" w:sz="4" w:space="0" w:color="000000"/>
+          <w:insideH w:val="single" w:sz="4" w:space="0" w:color="000000"/>
+          <w:insideV w:val="single" w:sz="4" w:space="0" w:color="000000"/>
+        </w:tblBorders>
+        <w:tblLayout w:type="fixed"/>
+        <w:tblLook w:val="0000" w:firstRow="0" w:lastRow="0" w:firstColumn="0" w:lastColumn="0" w:noHBand="0" w:noVBand="0"/>
+      </w:tblPr>
+      <w:tblGrid>
+        <w:gridCol w:w="1788"/>
+        <w:gridCol w:w="1816"/>
+        <w:gridCol w:w="1920"/>
+        <w:gridCol w:w="38"/>
+        <w:gridCol w:w="1804"/>
+        <w:gridCol w:w="2552"/>
+        <w:gridCol w:w="2410"/>
+        <w:gridCol w:w="2126"/>
+      </w:tblGrid>
+      <w:tr>
+        <w:trPr>
+          <w:trHeight w:val="580"/>
+        </w:trPr>
+        <w:tc>
+          <w:tcPr>
+            <w:tcW w:w="1788" w:type="dxa"/>
+            <w:tcBorders>
+              <w:bottom w:val="single" w:sz="4" w:space="0" w:color="000000"/>
+            </w:tcBorders>
+            <w:shd w:val="clear" w:color="auto" w:fill="595959"/>
+          </w:tcPr>
+          <w:p>
+            <w:pPr>
+              <w:jc w:val="center"/>
+              <w:rPr>
+                <w:rFonts w:ascii="Arial" w:eastAsia="Arial" w:hAnsi="Arial" w:cs="Arial"/>
+                <w:b/>
+                <w:color w:val="FFFFFF"/>
+                <w:sz w:val="32"/>
+                <w:szCs w:val="32"/>
+                <w:u w:val="single"/>
+              </w:rPr>
+            </w:pPr>
+            <w:r>
+              <w:rPr>
+                <w:rFonts w:ascii="Arial" w:eastAsia="Arial" w:hAnsi="Arial" w:cs="Arial"/>
+                <w:b/>
+                <w:color w:val="FFFFFF"/>
+                <w:sz w:val="32"/>
+                <w:szCs w:val="32"/>
+                <w:u w:val="single"/>
+              </w:rPr>
+              <w:t>Time</w:t>
+            </w:r>
+          </w:p>
+        </w:tc>
+        <w:tc>
+          <w:tcPr>
+            <w:tcW w:w="1816" w:type="dxa"/>
+            <w:tcBorders>
+              <w:bottom w:val="single" w:sz="4" w:space="0" w:color="000000"/>
+            </w:tcBorders>
+            <w:shd w:val="clear" w:color="auto" w:fill="595959"/>
+          </w:tcPr>
+          <w:p>
+            <w:pPr>
+              <w:jc w:val="center"/>
+              <w:rPr>
+                <w:rFonts w:ascii="Arial" w:eastAsia="Arial" w:hAnsi="Arial" w:cs="Arial"/>
+                <w:b/>
+                <w:color w:val="FFFFFF"/>
+                <w:sz w:val="32"/>
+                <w:szCs w:val="32"/>
+                <w:u w:val="single"/>
+              </w:rPr>
+            </w:pPr>
+            <w:r>
+              <w:rPr>
+                <w:rFonts w:ascii="Arial" w:eastAsia="Arial" w:hAnsi="Arial" w:cs="Arial"/>
+                <w:b/>
+                <w:color w:val="FFFFFF"/>
+                <w:sz w:val="32"/>
+                <w:szCs w:val="32"/>
+                <w:u w:val="single"/>
+              </w:rPr>
+              <w:t>Event</w:t>
+            </w:r>
+          </w:p>
+        </w:tc>
+        <w:tc>
+          <w:tcPr>
+            <w:tcW w:w="1920" w:type="dxa"/>
+            <w:tcBorders>
+              <w:bottom w:val="single" w:sz="4" w:space="0" w:color="000000"/>
+            </w:tcBorders>
+            <w:shd w:val="clear" w:color="auto" w:fill="595959"/>
+          </w:tcPr>
+          <w:p>
+            <w:pPr>
+              <w:jc w:val="center"/>
+              <w:rPr>
+                <w:rFonts w:ascii="Arial" w:eastAsia="Arial" w:hAnsi="Arial" w:cs="Arial"/>
+                <w:b/>
+                <w:color w:val="FFFFFF"/>
+                <w:sz w:val="32"/>
+                <w:szCs w:val="32"/>
+              </w:rPr>
+            </w:pPr>
+            <w:r>
+              <w:rPr>
+                <w:rFonts w:ascii="Arial" w:eastAsia="Arial" w:hAnsi="Arial" w:cs="Arial"/>
+                <w:b/>
+                <w:color w:val="FFFFFF"/>
+                <w:sz w:val="32"/>
+                <w:szCs w:val="32"/>
+              </w:rPr>
+              <w:t>MONDAY</w:t>
+            </w:r>
+          </w:p>
+          <w:p>
+            <w:pPr>
+              <w:jc w:val="center"/>
+              <w:rPr>
+                <w:rFonts w:ascii="Arial" w:eastAsia="Arial" w:hAnsi="Arial" w:cs="Arial"/>
+                <w:b/>
+                <w:color w:val="FFFFFF"/>
+                <w:sz w:val="32"/>
+                <w:szCs w:val="32"/>
+              </w:rPr>
+            </w:pPr>
+          </w:p>
+        </w:tc>
+        <w:tc>
+          <w:tcPr>
+            <w:tcW w:w="1842" w:type="dxa"/>
+            <w:gridSpan w:val="2"/>
+            <w:tcBorders>
+              <w:bottom w:val="single" w:sz="4" w:space="0" w:color="000000"/>
+            </w:tcBorders>
+            <w:shd w:val="clear" w:color="auto" w:fill="595959"/>
+          </w:tcPr>
+          <w:p>
+            <w:pPr>
+              <w:jc w:val="center"/>
+              <w:rPr>
+                <w:rFonts w:ascii="Arial" w:eastAsia="Arial" w:hAnsi="Arial" w:cs="Arial"/>
+                <w:b/>
+                <w:color w:val="FFFFFF"/>
+                <w:sz w:val="32"/>
+                <w:szCs w:val="32"/>
+              </w:rPr>
+            </w:pPr>
+            <w:r>
+              <w:rPr>
+                <w:rFonts w:ascii="Arial" w:eastAsia="Arial" w:hAnsi="Arial" w:cs="Arial"/>
+                <w:b/>
+                <w:color w:val="FFFFFF"/>
+                <w:sz w:val="32"/>
+                <w:szCs w:val="32"/>
+              </w:rPr>
+              <w:t>TUESDAY</w:t>
+            </w:r>
+          </w:p>
+        </w:tc>
+        <w:tc>
+          <w:tcPr>
+            <w:tcW w:w="2552" w:type="dxa"/>
+            <w:tcBorders>
+              <w:bottom w:val="single" w:sz="4" w:space="0" w:color="000000"/>
+            </w:tcBorders>
+            <w:shd w:val="clear" w:color="auto" w:fill="595959"/>
+          </w:tcPr>
+          <w:p>
+            <w:pPr>
+              <w:jc w:val="center"/>
+              <w:rPr>
+                <w:rFonts w:ascii="Arial" w:eastAsia="Arial" w:hAnsi="Arial" w:cs="Arial"/>
+                <w:b/>
+                <w:color w:val="FFFFFF"/>
+                <w:sz w:val="32"/>
+                <w:szCs w:val="32"/>
+              </w:rPr>
+            </w:pPr>
+            <w:r>
+              <w:rPr>
+                <w:rFonts w:ascii="Arial" w:eastAsia="Arial" w:hAnsi="Arial" w:cs="Arial"/>
+                <w:b/>
+                <w:color w:val="FFFFFF"/>
+                <w:sz w:val="32"/>
+                <w:szCs w:val="32"/>
+              </w:rPr>
+              <w:t>WEDNESDAY</w:t>
+            </w:r>
+          </w:p>
+        </w:tc>
+        <w:tc>
+          <w:tcPr>
+            <w:tcW w:w="2410" w:type="dxa"/>
+            <w:tcBorders>
+              <w:bottom w:val="single" w:sz="4" w:space="0" w:color="000000"/>
+            </w:tcBorders>
+            <w:shd w:val="clear" w:color="auto" w:fill="595959"/>
+          </w:tcPr>
+          <w:p>
+            <w:pPr>
+              <w:jc w:val="center"/>
+              <w:rPr>
+                <w:rFonts w:ascii="Arial" w:eastAsia="Arial" w:hAnsi="Arial" w:cs="Arial"/>
+                <w:b/>
+                <w:color w:val="FFFFFF"/>
+                <w:sz w:val="32"/>
+                <w:szCs w:val="32"/>
+              </w:rPr>
+            </w:pPr>
+            <w:r>
+              <w:rPr>
+                <w:rFonts w:ascii="Arial" w:eastAsia="Arial" w:hAnsi="Arial" w:cs="Arial"/>
+                <w:b/>
+                <w:color w:val="FFFFFF"/>
+                <w:sz w:val="32"/>
+                <w:szCs w:val="32"/>
+              </w:rPr>
+              <w:t>THURSDAY</w:t>
+            </w:r>
+          </w:p>
+        </w:tc>
+        <w:tc>
+          <w:tcPr>
+            <w:tcW w:w="2126" w:type="dxa"/>
+            <w:tcBorders>
+              <w:bottom w:val="single" w:sz="4" w:space="0" w:color="000000"/>
+            </w:tcBorders>
+            <w:shd w:val="clear" w:color="auto" w:fill="595959"/>
+          </w:tcPr>
+          <w:p>
+            <w:pPr>
+              <w:jc w:val="center"/>
+              <w:rPr>
+                <w:rFonts w:ascii="Arial" w:eastAsia="Arial" w:hAnsi="Arial" w:cs="Arial"/>
+                <w:b/>
+                <w:color w:val="FFFFFF"/>
+                <w:sz w:val="32"/>
+                <w:szCs w:val="32"/>
+              </w:rPr>
+            </w:pPr>
+            <w:r>
+              <w:rPr>
+                <w:rFonts w:ascii="Arial" w:eastAsia="Arial" w:hAnsi="Arial" w:cs="Arial"/>
+                <w:b/>
+                <w:color w:val="FFFFFF"/>
+                <w:sz w:val="32"/>
+                <w:szCs w:val="32"/>
+              </w:rPr>
+              <w:t>FRIDAY</w:t>
+            </w:r>
+          </w:p>
+        </w:tc>
+      </w:tr>
+      <w:tr>
+        <w:trPr>
+          <w:trHeight w:val="520"/>
+        </w:trPr>
+        <w:tc>
+          <w:tcPr>
+            <w:tcW w:w="1788" w:type="dxa"/>
+            <w:tcBorders>
+              <w:bottom w:val="single" w:sz="4" w:space="0" w:color="000000"/>
+            </w:tcBorders>
+            <w:shd w:val="clear" w:color="auto" w:fill="D9D9D9"/>
+          </w:tcPr>
+          <w:p>
+            <w:pPr>
+              <w:jc w:val="center"/>
+              <w:rPr>
+                <w:rFonts w:ascii="Arial" w:eastAsia="Arial" w:hAnsi="Arial" w:cs="Arial"/>
+              </w:rPr>
+            </w:pPr>
+            <w:r>
+              <w:rPr>
+                <w:rFonts w:ascii="Arial" w:eastAsia="Arial" w:hAnsi="Arial" w:cs="Arial"/>
+              </w:rPr>
+              <w:t xml:space="preserve">8:00 – 8:25     </w:t>
+            </w:r>
+          </w:p>
+          <w:p>
+            <w:pPr>
+              <w:jc w:val="center"/>
+              <w:rPr>
+                <w:rFonts w:ascii="Arial" w:eastAsia="Arial" w:hAnsi="Arial" w:cs="Arial"/>
+              </w:rPr>
+            </w:pPr>
+            <w:r>
+              <w:rPr>
+                <w:rFonts w:ascii="Arial" w:eastAsia="Arial" w:hAnsi="Arial" w:cs="Arial"/>
+                <w:sz w:val="16"/>
+                <w:szCs w:val="16"/>
+              </w:rPr>
+              <w:t>25 minutes</w:t>
+            </w:r>
+            <w:r>
+              <w:rPr>
+                <w:rFonts w:ascii="Arial" w:eastAsia="Arial" w:hAnsi="Arial" w:cs="Arial"/>
+              </w:rPr>
+              <w:t xml:space="preserve">                 </w:t>
+            </w:r>
+          </w:p>
+        </w:tc>
+        <w:tc>
+          <w:tcPr>
+            <w:tcW w:w="1816" w:type="dxa"/>
+            <w:tcBorders>
+              <w:bottom w:val="single" w:sz="4" w:space="0" w:color="000000"/>
+            </w:tcBorders>
+            <w:shd w:val="clear" w:color="auto" w:fill="D9D9D9"/>
+          </w:tcPr>
+          <w:p>
+            <w:pPr>
+              <w:jc w:val="center"/>
+              <w:rPr>
+                <w:rFonts w:ascii="Arial" w:eastAsia="Arial" w:hAnsi="Arial" w:cs="Arial"/>
+              </w:rPr>
+            </w:pPr>
+            <w:r>
+              <w:rPr>
+                <w:rFonts w:ascii="Arial" w:eastAsia="Arial" w:hAnsi="Arial" w:cs="Arial"/>
+              </w:rPr>
+              <w:t>Meetings</w:t>
+            </w:r>
+          </w:p>
+        </w:tc>
+        <w:tc>
+          <w:tcPr>
+            <w:tcW w:w="10850" w:type="dxa"/>
+            <w:gridSpan w:val="6"/>
+            <w:tcBorders>
+              <w:bottom w:val="single" w:sz="4" w:space="0" w:color="000000"/>
+            </w:tcBorders>
+            <w:shd w:val="clear" w:color="auto" w:fill="FFFFFF"/>
+          </w:tcPr>
+          <w:p>
+            <w:pPr>
+              <w:jc w:val="center"/>
+              <w:rPr>
+                <w:rFonts w:ascii="Arial" w:eastAsia="Arial" w:hAnsi="Arial" w:cs="Arial"/>
+                <w:sz w:val="20"/>
+                <w:szCs w:val="20"/>
+              </w:rPr>
+            </w:pPr>
+            <w:r>
+              <w:rPr>
+                <w:rFonts w:ascii="Arial" w:eastAsia="Arial" w:hAnsi="Arial" w:cs="Arial"/>
+                <w:sz w:val="28"/>
+                <w:szCs w:val="28"/>
+              </w:rPr>
+              <w:t>Coaches 8:00 / Counsellors 8:10</w:t>
+            </w:r>
+          </w:p>
+        </w:tc>
+      </w:tr>
+      <w:tr>
+        <w:trPr>
+          <w:trHeight w:val="520"/>
+        </w:trPr>
+        <w:tc>
+          <w:tcPr>
+            <w:tcW w:w="1788" w:type="dxa"/>
+            <w:tcBorders>
+              <w:bottom w:val="single" w:sz="4" w:space="0" w:color="000000"/>
+            </w:tcBorders>
+            <w:shd w:val="clear" w:color="auto" w:fill="D9D9D9"/>
+          </w:tcPr>
+          <w:p>
+            <w:pPr>
+              <w:jc w:val="center"/>
+              <w:rPr>
+                <w:rFonts w:ascii="Arial" w:eastAsia="Arial" w:hAnsi="Arial" w:cs="Arial"/>
+              </w:rPr>
+            </w:pPr>
+            <w:r>
+              <w:rPr>
+                <w:rFonts w:ascii="Arial" w:eastAsia="Arial" w:hAnsi="Arial" w:cs="Arial"/>
+              </w:rPr>
+              <w:t>8:30 – 9:00</w:t>
+            </w:r>
+          </w:p>
+          <w:p>
+            <w:pPr>
+              <w:jc w:val="center"/>
+              <w:rPr>
+                <w:rFonts w:ascii="Arial" w:eastAsia="Arial" w:hAnsi="Arial" w:cs="Arial"/>
+              </w:rPr>
+            </w:pPr>
+            <w:r>
+              <w:rPr>
+                <w:rFonts w:ascii="Arial" w:eastAsia="Arial" w:hAnsi="Arial" w:cs="Arial"/>
+                <w:sz w:val="16"/>
+                <w:szCs w:val="16"/>
+              </w:rPr>
+              <w:t>30 minutes</w:t>
+            </w:r>
+          </w:p>
+        </w:tc>
+        <w:tc>
+          <w:tcPr>
+            <w:tcW w:w="1816" w:type="dxa"/>
+            <w:tcBorders>
+              <w:bottom w:val="single" w:sz="4" w:space="0" w:color="000000"/>
+            </w:tcBorders>
+            <w:shd w:val="clear" w:color="auto" w:fill="D9D9D9"/>
+          </w:tcPr>
+          <w:p>
+            <w:pPr>
+              <w:jc w:val="center"/>
+              <w:rPr>
+                <w:rFonts w:ascii="Arial" w:eastAsia="Arial" w:hAnsi="Arial" w:cs="Arial"/>
+              </w:rPr>
+            </w:pPr>
+            <w:r>
+              <w:rPr>
+                <w:rFonts w:ascii="Arial" w:eastAsia="Arial" w:hAnsi="Arial" w:cs="Arial"/>
+              </w:rPr>
+              <w:t>Arrival</w:t>
+            </w:r>
+          </w:p>
+        </w:tc>
+        <w:tc>
+          <w:tcPr>
+            <w:tcW w:w="10850" w:type="dxa"/>
+            <w:gridSpan w:val="6"/>
+            <w:tcBorders>
+              <w:bottom w:val="single" w:sz="4" w:space="0" w:color="000000"/>
+            </w:tcBorders>
+            <w:shd w:val="clear" w:color="auto" w:fill="EAEAEA"/>
+          </w:tcPr>
+          <w:p>
+            <w:pPr>
+              <w:jc w:val="center"/>
+              <w:rPr>
+                <w:rFonts w:ascii="Arial" w:eastAsia="Arial" w:hAnsi="Arial" w:cs="Arial"/>
+                <w:sz w:val="28"/>
+                <w:szCs w:val="28"/>
+              </w:rPr>
+            </w:pPr>
+            <w:r>
+              <w:rPr>
+                <w:rFonts w:ascii="Arial" w:eastAsia="Arial" w:hAnsi="Arial" w:cs="Arial"/>
+                <w:sz w:val="28"/>
+                <w:szCs w:val="28"/>
+              </w:rPr>
+              <w:t>Mass Activity</w:t>
+            </w:r>
+          </w:p>
+          <w:p>
+            <w:pPr>
+              <w:jc w:val="center"/>
+              <w:rPr>
+                <w:rFonts w:ascii="Arial" w:eastAsia="Arial" w:hAnsi="Arial" w:cs="Arial"/>
+                <w:sz w:val="20"/>
+                <w:szCs w:val="20"/>
+              </w:rPr>
+            </w:pPr>
+            <w:r>
+              <w:rPr>
+                <w:rFonts w:ascii="Arial" w:eastAsia="Arial" w:hAnsi="Arial" w:cs="Arial"/>
+                <w:sz w:val="28"/>
+                <w:szCs w:val="28"/>
+              </w:rPr>
+              <w:t xml:space="preserve"> Jr. Campers in Bedard / Sr. Campers in </w:t>
+            </w:r>
+            <w:proofErr w:type="spellStart"/>
+            <w:r>
+              <w:rPr>
+                <w:rFonts w:ascii="Arial" w:eastAsia="Arial" w:hAnsi="Arial" w:cs="Arial"/>
+                <w:sz w:val="28"/>
+                <w:szCs w:val="28"/>
+              </w:rPr>
+              <w:t>Yuill</w:t>
+            </w:r>
+            <w:proofErr w:type="spellEnd"/>
+          </w:p>
+        </w:tc>
+      </w:tr>
+      <w:tr>
+        <w:trPr>
+          <w:trHeight w:val="520"/>
+        </w:trPr>
+        <w:tc>
+          <w:tcPr>
+            <w:tcW w:w="1788" w:type="dxa"/>
+            <w:tcBorders>
+              <w:bottom w:val="single" w:sz="4" w:space="0" w:color="000000"/>
+            </w:tcBorders>
+            <w:shd w:val="clear" w:color="auto" w:fill="808080"/>
+          </w:tcPr>
+          <w:p>
+            <w:pPr>
+              <w:jc w:val="center"/>
+              <w:rPr>
+                <w:rFonts w:ascii="Arial" w:eastAsia="Arial" w:hAnsi="Arial" w:cs="Arial"/>
+                <w:b/>
+                <w:color w:val="FFFFFF"/>
+              </w:rPr>
+            </w:pPr>
+            <w:r>
+              <w:rPr>
+                <w:rFonts w:ascii="Arial" w:eastAsia="Arial" w:hAnsi="Arial" w:cs="Arial"/>
+                <w:b/>
+                <w:color w:val="FFFFFF"/>
+              </w:rPr>
+              <w:t>9:05 – 9:20</w:t>
+            </w:r>
+          </w:p>
+          <w:p>
+            <w:pPr>
+              <w:jc w:val="center"/>
+              <w:rPr>
+                <w:rFonts w:ascii="Arial" w:eastAsia="Arial" w:hAnsi="Arial" w:cs="Arial"/>
+                <w:color w:val="FFFFFF"/>
+              </w:rPr>
+            </w:pPr>
+            <w:r>
+              <w:rPr>
+                <w:rFonts w:ascii="Arial" w:eastAsia="Arial" w:hAnsi="Arial" w:cs="Arial"/>
+                <w:b/>
+                <w:color w:val="FFFFFF"/>
+                <w:sz w:val="16"/>
+                <w:szCs w:val="16"/>
+              </w:rPr>
+              <w:t>15 minutes</w:t>
+            </w:r>
+          </w:p>
+        </w:tc>
+        <w:tc>
+          <w:tcPr>
+            <w:tcW w:w="1816" w:type="dxa"/>
+            <w:tcBorders>
+              <w:bottom w:val="single" w:sz="4" w:space="0" w:color="000000"/>
+            </w:tcBorders>
+            <w:shd w:val="clear" w:color="auto" w:fill="808080"/>
+          </w:tcPr>
+          <w:p>
+            <w:pPr>
+              <w:jc w:val="center"/>
+              <w:rPr>
+                <w:rFonts w:ascii="Arial" w:eastAsia="Arial" w:hAnsi="Arial" w:cs="Arial"/>
+                <w:b/>
+                <w:color w:val="FFFFFF"/>
+              </w:rPr>
+            </w:pPr>
+            <w:r>
+              <w:rPr>
+                <w:rFonts w:ascii="Arial" w:eastAsia="Arial" w:hAnsi="Arial" w:cs="Arial"/>
+                <w:b/>
+                <w:color w:val="FFFFFF"/>
+              </w:rPr>
+              <w:t>Attendance</w:t>
+            </w:r>
+          </w:p>
+          <w:p>
+            <w:pPr>
+              <w:jc w:val="center"/>
+              <w:rPr>
+                <w:rFonts w:ascii="Arial" w:eastAsia="Arial" w:hAnsi="Arial" w:cs="Arial"/>
+                <w:color w:val="FFFFFF"/>
+              </w:rPr>
+            </w:pPr>
+          </w:p>
+        </w:tc>
+        <w:tc>
+          <w:tcPr>
+            <w:tcW w:w="10850" w:type="dxa"/>
+            <w:gridSpan w:val="6"/>
+            <w:shd w:val="clear" w:color="auto" w:fill="808080"/>
+          </w:tcPr>
+          <w:p>
+            <w:pPr>
+              <w:jc w:val="center"/>
+              <w:rPr>
+                <w:rFonts w:ascii="Arial" w:eastAsia="Arial" w:hAnsi="Arial" w:cs="Arial"/>
+                <w:color w:val="FFFFFF"/>
+                <w:sz w:val="28"/>
+                <w:szCs w:val="28"/>
+              </w:rPr>
+            </w:pPr>
+            <w:r>
+              <w:rPr>
+                <w:rFonts w:ascii="Arial" w:eastAsia="Arial" w:hAnsi="Arial" w:cs="Arial"/>
+                <w:color w:val="FFFFFF"/>
+                <w:sz w:val="28"/>
+                <w:szCs w:val="28"/>
+              </w:rPr>
+              <w:t>AM Attendance for Camper Group (Bedard/</w:t>
+            </w:r>
+            <w:proofErr w:type="spellStart"/>
+            <w:r>
+              <w:rPr>
+                <w:rFonts w:ascii="Arial" w:eastAsia="Arial" w:hAnsi="Arial" w:cs="Arial"/>
+                <w:color w:val="FFFFFF"/>
+                <w:sz w:val="28"/>
+                <w:szCs w:val="28"/>
+              </w:rPr>
+              <w:t>Yuill</w:t>
+            </w:r>
+            <w:proofErr w:type="spellEnd"/>
+            <w:r>
+              <w:rPr>
+                <w:rFonts w:ascii="Arial" w:eastAsia="Arial" w:hAnsi="Arial" w:cs="Arial"/>
+                <w:color w:val="FFFFFF"/>
+                <w:sz w:val="28"/>
+                <w:szCs w:val="28"/>
+              </w:rPr>
+              <w:t>)</w:t>
+            </w:r>
+          </w:p>
+          <w:p>
+            <w:pPr>
+              <w:jc w:val="center"/>
+              <w:rPr>
+                <w:rFonts w:ascii="Arial" w:eastAsia="Arial" w:hAnsi="Arial" w:cs="Arial"/>
+                <w:color w:val="FFFFFF"/>
+              </w:rPr>
+            </w:pPr>
+            <w:r>
+              <w:rPr>
+                <w:rFonts w:ascii="Arial" w:eastAsia="Arial" w:hAnsi="Arial" w:cs="Arial"/>
+                <w:color w:val="FFFFFF"/>
+              </w:rPr>
+              <w:t>Drop-off AM Specialties + P1 Inst. Swimmers</w:t>
+            </w:r>
+          </w:p>
+        </w:tc>
+      </w:tr>
+      <w:tr>
+        <w:trPr>
+          <w:trHeight w:val="520"/>
+        </w:trPr>
+        <w:tc>
+          <w:tcPr>
+            <w:tcW w:w="1788" w:type="dxa"/>
+            <w:shd w:val="clear" w:color="auto" w:fill="D9D9D9"/>
+          </w:tcPr>
+          <w:p>
+            <w:pPr>
+              <w:jc w:val="center"/>
+              <w:rPr>
+                <w:rFonts w:ascii="Arial" w:eastAsia="Arial" w:hAnsi="Arial" w:cs="Arial"/>
+              </w:rPr>
+            </w:pPr>
+            <w:r>
+              <w:rPr>
+                <w:rFonts w:ascii="Arial" w:eastAsia="Arial" w:hAnsi="Arial" w:cs="Arial"/>
+              </w:rPr>
+              <w:t>9:20 – 10:10</w:t>
+            </w:r>
+          </w:p>
+          <w:p>
+            <w:pPr>
+              <w:jc w:val="center"/>
+              <w:rPr>
+                <w:rFonts w:ascii="Arial" w:eastAsia="Arial" w:hAnsi="Arial" w:cs="Arial"/>
+                <w:sz w:val="16"/>
+                <w:szCs w:val="16"/>
+              </w:rPr>
+            </w:pPr>
+            <w:r>
+              <w:rPr>
+                <w:rFonts w:ascii="Arial" w:eastAsia="Arial" w:hAnsi="Arial" w:cs="Arial"/>
+                <w:sz w:val="16"/>
+                <w:szCs w:val="16"/>
+              </w:rPr>
+              <w:t>50 minutes</w:t>
+            </w:r>
+          </w:p>
+        </w:tc>
+        <w:tc>
+          <w:tcPr>
+            <w:tcW w:w="1816" w:type="dxa"/>
+            <w:shd w:val="clear" w:color="auto" w:fill="D9D9D9"/>
+          </w:tcPr>
+          <w:p>
+            <w:pPr>
+              <w:jc w:val="center"/>
+              <w:rPr>
+                <w:rFonts w:ascii="Arial" w:eastAsia="Arial" w:hAnsi="Arial" w:cs="Arial"/>
+              </w:rPr>
+            </w:pPr>
+            <w:r>
+              <w:rPr>
+                <w:rFonts w:ascii="Arial" w:eastAsia="Arial" w:hAnsi="Arial" w:cs="Arial"/>
+              </w:rPr>
+              <w:t>Period 1</w:t>
+            </w:r>
+          </w:p>
+          <w:p>
+            <w:pPr>
+              <w:jc w:val="center"/>
+              <w:rPr>
+                <w:rFonts w:ascii="Arial" w:eastAsia="Arial" w:hAnsi="Arial" w:cs="Arial"/>
+              </w:rPr>
+            </w:pPr>
+          </w:p>
+        </w:tc>
+        <w:tc>
+          <w:tcPr>
+            <w:tcW w:w="1920" w:type="dxa"/>
+            <w:shd w:val="clear" w:color="auto" w:fill="auto"/>
+          </w:tcPr>
+          <w:p>
+            <w:pPr>
+              <w:pStyle w:val="name"/>
+            </w:pPr>
+            <w:r>
+              <w:t>Name Games</w:t>
+            </w:r>
+          </w:p>
+        </w:tc>
+        <w:tc>
+          <w:tcPr>
+            <w:tcW w:w="1842" w:type="dxa"/>
+            <w:gridSpan w:val="2"/>
+            <w:shd w:val="clear" w:color="auto" w:fill="auto"/>
+          </w:tcPr>
+          <w:p>
+            <w:pPr>
+              <w:pStyle w:val="center"/>
+            </w:pPr>
+            <w:r>
+              <w:t>Softball</w:t>
+            </w:r>
+          </w:p>
+        </w:tc>
+        <w:tc>
+          <w:tcPr>
+            <w:tcW w:w="2552" w:type="dxa"/>
+            <w:shd w:val="clear" w:color="auto" w:fill="auto"/>
+          </w:tcPr>
+          <w:p>
+            <w:pPr>
+              <w:pStyle w:val="center"/>
+            </w:pPr>
+            <w:r>
+              <w:t>Basketball</w:t>
+            </w:r>
+          </w:p>
+        </w:tc>
+        <w:tc>
+          <w:tcPr>
+            <w:tcW w:w="2410" w:type="dxa"/>
+            <w:shd w:val="clear" w:color="auto" w:fill="auto"/>
+          </w:tcPr>
+          <w:p>
+            <w:pPr>
+              <w:pStyle w:val="center"/>
+            </w:pPr>
+            <w:r>
+              <w:t>Tennis</w:t>
+            </w:r>
+          </w:p>
+        </w:tc>
+        <w:tc>
+          <w:tcPr>
+            <w:tcW w:w="2126" w:type="dxa"/>
+            <w:shd w:val="clear" w:color="auto" w:fill="D9D9D9"/>
+          </w:tcPr>
+          <w:p>
+            <w:pPr>
+              <w:jc w:val="center"/>
+              <w:rPr>
+                <w:rFonts w:ascii="Arial" w:eastAsia="Arial" w:hAnsi="Arial" w:cs="Arial"/>
+                <w:b/>
+              </w:rPr>
+            </w:pPr>
+            <w:r>
+              <w:rPr>
+                <w:rFonts w:ascii="Arial" w:eastAsia="Arial" w:hAnsi="Arial" w:cs="Arial"/>
+                <w:b/>
+              </w:rPr>
+              <w:t>Mass Game</w:t>
+            </w:r>
+          </w:p>
+          <w:p>
+            <w:pPr>
+              <w:jc w:val="center"/>
+              <w:rPr>
+                <w:rFonts w:ascii="Arial" w:eastAsia="Arial" w:hAnsi="Arial" w:cs="Arial"/>
+              </w:rPr>
+            </w:pPr>
+          </w:p>
+        </w:tc>
+      </w:tr>
+      <w:tr>
+        <w:trPr>
+          <w:trHeight w:val="540"/>
+        </w:trPr>
+        <w:tc>
+          <w:tcPr>
+            <w:tcW w:w="1788" w:type="dxa"/>
+            <w:tcBorders>
+              <w:bottom w:val="single" w:sz="4" w:space="0" w:color="000000"/>
+            </w:tcBorders>
+            <w:shd w:val="clear" w:color="auto" w:fill="A6A6A6"/>
+          </w:tcPr>
+          <w:p>
+            <w:pPr>
+              <w:jc w:val="center"/>
+              <w:rPr>
+                <w:rFonts w:ascii="Arial" w:eastAsia="Arial" w:hAnsi="Arial" w:cs="Arial"/>
+                <w:b/>
+                <w:color w:val="FFFFFF"/>
+              </w:rPr>
+            </w:pPr>
+            <w:r>
+              <w:rPr>
+                <w:rFonts w:ascii="Arial" w:eastAsia="Arial" w:hAnsi="Arial" w:cs="Arial"/>
+                <w:b/>
+                <w:color w:val="FFFFFF"/>
+              </w:rPr>
+              <w:t>10:10 – 10:20</w:t>
+            </w:r>
+            <w:r>
+              <w:rPr>
+                <w:rFonts w:ascii="Arial" w:eastAsia="Arial" w:hAnsi="Arial" w:cs="Arial"/>
+                <w:b/>
+                <w:color w:val="FFFFFF"/>
+              </w:rPr>
+              <w:br/>
+            </w:r>
+            <w:r>
+              <w:rPr>
+                <w:rFonts w:ascii="Arial" w:eastAsia="Arial" w:hAnsi="Arial" w:cs="Arial"/>
+                <w:b/>
+                <w:color w:val="FFFFFF"/>
+                <w:sz w:val="16"/>
+                <w:szCs w:val="16"/>
+              </w:rPr>
+              <w:t>10 minutes</w:t>
+            </w:r>
+          </w:p>
+        </w:tc>
+        <w:tc>
+          <w:tcPr>
+            <w:tcW w:w="1816" w:type="dxa"/>
+            <w:tcBorders>
+              <w:bottom w:val="single" w:sz="4" w:space="0" w:color="000000"/>
+            </w:tcBorders>
+            <w:shd w:val="clear" w:color="auto" w:fill="A6A6A6"/>
+          </w:tcPr>
+          <w:p>
+            <w:pPr>
+              <w:jc w:val="center"/>
+              <w:rPr>
+                <w:rFonts w:ascii="Arial" w:eastAsia="Arial" w:hAnsi="Arial" w:cs="Arial"/>
+                <w:b/>
+                <w:color w:val="FFFFFF"/>
+              </w:rPr>
+            </w:pPr>
+            <w:r>
+              <w:rPr>
+                <w:rFonts w:ascii="Arial" w:eastAsia="Arial" w:hAnsi="Arial" w:cs="Arial"/>
+                <w:b/>
+                <w:color w:val="FFFFFF"/>
+              </w:rPr>
+              <w:t>Switch</w:t>
+            </w:r>
+          </w:p>
+        </w:tc>
+        <w:tc>
+          <w:tcPr>
+            <w:tcW w:w="10850" w:type="dxa"/>
+            <w:gridSpan w:val="6"/>
+            <w:tcBorders>
+              <w:bottom w:val="single" w:sz="4" w:space="0" w:color="000000"/>
+            </w:tcBorders>
+            <w:shd w:val="clear" w:color="auto" w:fill="A6A6A6"/>
+          </w:tcPr>
+          <w:p>
+            <w:pPr>
+              <w:jc w:val="center"/>
+              <w:rPr>
+                <w:rFonts w:ascii="Arial" w:eastAsia="Arial" w:hAnsi="Arial" w:cs="Arial"/>
+                <w:color w:val="FFFFFF"/>
+              </w:rPr>
+            </w:pPr>
+            <w:r>
+              <w:rPr>
+                <w:rFonts w:ascii="Arial" w:eastAsia="Arial" w:hAnsi="Arial" w:cs="Arial"/>
+                <w:b/>
+                <w:color w:val="FFFFFF"/>
+              </w:rPr>
+              <w:t xml:space="preserve">Inst. Swim Switch @ Pool </w:t>
+            </w:r>
+            <w:r>
+              <w:rPr>
+                <w:rFonts w:ascii="Arial" w:eastAsia="Arial" w:hAnsi="Arial" w:cs="Arial"/>
+                <w:color w:val="FFFFFF"/>
+              </w:rPr>
+              <w:t>(Pick-up P1 Swimmers, Drop-off P2 Swimmers)</w:t>
+            </w:r>
+          </w:p>
+          <w:p>
+            <w:pPr>
+              <w:jc w:val="center"/>
+              <w:rPr>
+                <w:rFonts w:ascii="Arial" w:eastAsia="Arial" w:hAnsi="Arial" w:cs="Arial"/>
+                <w:color w:val="FFFFFF"/>
+              </w:rPr>
+            </w:pPr>
+            <w:r>
+              <w:rPr>
+                <w:rFonts w:ascii="Arial" w:eastAsia="Arial" w:hAnsi="Arial" w:cs="Arial"/>
+                <w:b/>
+                <w:color w:val="FFFFFF"/>
+              </w:rPr>
+              <w:t xml:space="preserve">Travel Time and Snack Pick-up </w:t>
+            </w:r>
+            <w:r>
+              <w:rPr>
+                <w:rFonts w:ascii="Arial" w:eastAsia="Arial" w:hAnsi="Arial" w:cs="Arial"/>
+                <w:color w:val="FFFFFF"/>
+              </w:rPr>
+              <w:t>(pick-up at Camp Office)</w:t>
+            </w:r>
+          </w:p>
+        </w:tc>
+      </w:tr>
+      <w:tr>
+        <w:trPr>
+          <w:trHeight w:val="540"/>
+        </w:trPr>
+        <w:tc>
+          <w:tcPr>
+            <w:tcW w:w="1788" w:type="dxa"/>
+            <w:tcBorders>
+              <w:bottom w:val="single" w:sz="4" w:space="0" w:color="000000"/>
+            </w:tcBorders>
+            <w:shd w:val="clear" w:color="auto" w:fill="D9D9D9"/>
+          </w:tcPr>
+          <w:p>
+            <w:pPr>
+              <w:jc w:val="center"/>
+              <w:rPr>
+                <w:rFonts w:ascii="Arial" w:eastAsia="Arial" w:hAnsi="Arial" w:cs="Arial"/>
+              </w:rPr>
+            </w:pPr>
+            <w:r>
+              <w:rPr>
+                <w:rFonts w:ascii="Arial" w:eastAsia="Arial" w:hAnsi="Arial" w:cs="Arial"/>
+              </w:rPr>
+              <w:t>10:20 – 11:10</w:t>
+            </w:r>
+          </w:p>
+          <w:p>
+            <w:pPr>
+              <w:jc w:val="center"/>
+              <w:rPr>
+                <w:rFonts w:ascii="Arial" w:eastAsia="Arial" w:hAnsi="Arial" w:cs="Arial"/>
+              </w:rPr>
+            </w:pPr>
+            <w:r>
+              <w:rPr>
+                <w:rFonts w:ascii="Arial" w:eastAsia="Arial" w:hAnsi="Arial" w:cs="Arial"/>
+                <w:sz w:val="16"/>
+                <w:szCs w:val="16"/>
+              </w:rPr>
+              <w:t>50 minutes</w:t>
+            </w:r>
+          </w:p>
+        </w:tc>
+        <w:tc>
+          <w:tcPr>
+            <w:tcW w:w="1816" w:type="dxa"/>
+            <w:tcBorders>
+              <w:bottom w:val="single" w:sz="4" w:space="0" w:color="000000"/>
+            </w:tcBorders>
+            <w:shd w:val="clear" w:color="auto" w:fill="D9D9D9"/>
+          </w:tcPr>
+          <w:p>
+            <w:pPr>
+              <w:jc w:val="center"/>
+              <w:rPr>
+                <w:rFonts w:ascii="Arial" w:eastAsia="Arial" w:hAnsi="Arial" w:cs="Arial"/>
+              </w:rPr>
+            </w:pPr>
+            <w:r>
+              <w:rPr>
+                <w:rFonts w:ascii="Arial" w:eastAsia="Arial" w:hAnsi="Arial" w:cs="Arial"/>
+              </w:rPr>
+              <w:t>Period 2</w:t>
+            </w:r>
+          </w:p>
+          <w:p>
+            <w:pPr>
+              <w:jc w:val="center"/>
+              <w:rPr>
+                <w:rFonts w:ascii="Arial" w:eastAsia="Arial" w:hAnsi="Arial" w:cs="Arial"/>
+              </w:rPr>
+            </w:pPr>
+          </w:p>
+        </w:tc>
+        <w:tc>
+          <w:tcPr>
+            <w:tcW w:w="1920" w:type="dxa"/>
+            <w:tcBorders>
+              <w:bottom w:val="single" w:sz="4" w:space="0" w:color="000000"/>
+            </w:tcBorders>
+            <w:shd w:val="clear" w:color="auto" w:fill="auto"/>
+          </w:tcPr>
+          <w:p>
+            <w:pPr>
+              <w:pStyle w:val="center"/>
+            </w:pPr>
+            <w:r>
+              <w:t>Volleyball</w:t>
+            </w:r>
+          </w:p>
+        </w:tc>
+        <w:tc>
+          <w:tcPr>
+            <w:tcW w:w="1842" w:type="dxa"/>
+            <w:gridSpan w:val="2"/>
+            <w:tcBorders>
+              <w:bottom w:val="single" w:sz="4" w:space="0" w:color="000000"/>
+            </w:tcBorders>
+            <w:shd w:val="clear" w:color="auto" w:fill="auto"/>
+          </w:tcPr>
+          <w:p>
+            <w:pPr>
+              <w:pStyle w:val="center"/>
+            </w:pPr>
+            <w:r>
+              <w:t>Lacrosse</w:t>
+            </w:r>
+          </w:p>
+        </w:tc>
+        <w:tc>
+          <w:tcPr>
+            <w:tcW w:w="2552" w:type="dxa"/>
+            <w:tcBorders>
+              <w:bottom w:val="single" w:sz="4" w:space="0" w:color="000000"/>
+            </w:tcBorders>
+            <w:shd w:val="clear" w:color="auto" w:fill="auto"/>
+          </w:tcPr>
+          <w:p>
+            <w:pPr>
+              <w:pStyle w:val="center"/>
+            </w:pPr>
+            <w:r>
+              <w:t>Ultimate</w:t>
+            </w:r>
+          </w:p>
+        </w:tc>
+        <w:tc>
+          <w:tcPr>
+            <w:tcW w:w="2410" w:type="dxa"/>
+            <w:tcBorders>
+              <w:bottom w:val="single" w:sz="4" w:space="0" w:color="000000"/>
+            </w:tcBorders>
+            <w:shd w:val="clear" w:color="auto" w:fill="auto"/>
+          </w:tcPr>
+          <w:p>
+            <w:pPr>
+              <w:pStyle w:val="center"/>
+            </w:pPr>
+            <w:r>
+              <w:t>Soccer</w:t>
+            </w:r>
+          </w:p>
+        </w:tc>
+        <w:tc>
+          <w:tcPr>
+            <w:tcW w:w="2126" w:type="dxa"/>
+            <w:tcBorders>
+              <w:bottom w:val="single" w:sz="4" w:space="0" w:color="000000"/>
+            </w:tcBorders>
+            <w:shd w:val="clear" w:color="auto" w:fill="D9D9D9"/>
+          </w:tcPr>
+          <w:p>
+            <w:pPr>
+              <w:jc w:val="center"/>
+              <w:rPr>
+                <w:rFonts w:ascii="Arial" w:eastAsia="Arial" w:hAnsi="Arial" w:cs="Arial"/>
+              </w:rPr>
+            </w:pPr>
+          </w:p>
+        </w:tc>
+      </w:tr>
+      <w:tr>
+        <w:trPr>
+          <w:trHeight w:val="420"/>
+        </w:trPr>
+        <w:tc>
+          <w:tcPr>
+            <w:tcW w:w="1788" w:type="dxa"/>
+            <w:tcBorders>
+              <w:bottom w:val="single" w:sz="4" w:space="0" w:color="000000"/>
+            </w:tcBorders>
+            <w:shd w:val="clear" w:color="auto" w:fill="808080"/>
+          </w:tcPr>
+          <w:p>
+            <w:pPr>
+              <w:jc w:val="center"/>
+              <w:rPr>
+                <w:rFonts w:ascii="Arial" w:eastAsia="Arial" w:hAnsi="Arial" w:cs="Arial"/>
+                <w:b/>
+                <w:color w:val="FFFFFF"/>
+              </w:rPr>
+            </w:pPr>
+            <w:r>
+              <w:rPr>
+                <w:rFonts w:ascii="Arial" w:eastAsia="Arial" w:hAnsi="Arial" w:cs="Arial"/>
+                <w:b/>
+                <w:color w:val="FFFFFF"/>
+              </w:rPr>
+              <w:t>11:10– 11:50</w:t>
+            </w:r>
+          </w:p>
+          <w:p>
+            <w:pPr>
+              <w:jc w:val="center"/>
+              <w:rPr>
+                <w:rFonts w:ascii="Arial" w:eastAsia="Arial" w:hAnsi="Arial" w:cs="Arial"/>
+                <w:color w:val="FFFFFF"/>
+              </w:rPr>
+            </w:pPr>
+            <w:r>
+              <w:rPr>
+                <w:rFonts w:ascii="Arial" w:eastAsia="Arial" w:hAnsi="Arial" w:cs="Arial"/>
+                <w:b/>
+                <w:color w:val="FFFFFF"/>
+                <w:sz w:val="16"/>
+                <w:szCs w:val="16"/>
+              </w:rPr>
+              <w:t>40 minutes</w:t>
+            </w:r>
+          </w:p>
+        </w:tc>
+        <w:tc>
+          <w:tcPr>
+            <w:tcW w:w="1816" w:type="dxa"/>
+            <w:tcBorders>
+              <w:bottom w:val="single" w:sz="4" w:space="0" w:color="000000"/>
+            </w:tcBorders>
+            <w:shd w:val="clear" w:color="auto" w:fill="808080"/>
+          </w:tcPr>
+          <w:p>
+            <w:pPr>
+              <w:jc w:val="center"/>
+              <w:rPr>
+                <w:rFonts w:ascii="Arial" w:eastAsia="Arial" w:hAnsi="Arial" w:cs="Arial"/>
+                <w:b/>
+                <w:color w:val="FFFFFF"/>
+                <w:sz w:val="28"/>
+                <w:szCs w:val="28"/>
+              </w:rPr>
+            </w:pPr>
+            <w:r>
+              <w:rPr>
+                <w:rFonts w:ascii="Arial" w:eastAsia="Arial" w:hAnsi="Arial" w:cs="Arial"/>
+                <w:b/>
+                <w:color w:val="FFFFFF"/>
+                <w:sz w:val="28"/>
+                <w:szCs w:val="28"/>
+              </w:rPr>
+              <w:t>SAC</w:t>
+            </w:r>
+          </w:p>
+          <w:p>
+            <w:pPr>
+              <w:jc w:val="center"/>
+              <w:rPr>
+                <w:rFonts w:ascii="Arial" w:eastAsia="Arial" w:hAnsi="Arial" w:cs="Arial"/>
+                <w:color w:val="FFFFFF"/>
+                <w:sz w:val="20"/>
+                <w:szCs w:val="20"/>
+              </w:rPr>
+            </w:pPr>
+            <w:r>
+              <w:rPr>
+                <w:rFonts w:ascii="Arial" w:eastAsia="Arial" w:hAnsi="Arial" w:cs="Arial"/>
+                <w:b/>
+                <w:color w:val="FFFFFF"/>
+                <w:sz w:val="28"/>
+                <w:szCs w:val="28"/>
+              </w:rPr>
+              <w:t>Central</w:t>
+            </w:r>
+          </w:p>
+        </w:tc>
+        <w:tc>
+          <w:tcPr>
+            <w:tcW w:w="10850" w:type="dxa"/>
+            <w:gridSpan w:val="6"/>
+            <w:shd w:val="clear" w:color="auto" w:fill="808080"/>
+          </w:tcPr>
+          <w:p>
+            <w:pPr>
+              <w:jc w:val="center"/>
+              <w:rPr>
+                <w:rFonts w:ascii="Arial" w:eastAsia="Arial" w:hAnsi="Arial" w:cs="Arial"/>
+                <w:b/>
+                <w:color w:val="FFFFFF"/>
+                <w:sz w:val="28"/>
+                <w:szCs w:val="28"/>
+              </w:rPr>
+            </w:pPr>
+            <w:r>
+              <w:rPr>
+                <w:rFonts w:ascii="Arial" w:eastAsia="Arial" w:hAnsi="Arial" w:cs="Arial"/>
+                <w:b/>
+                <w:color w:val="FFFFFF"/>
+                <w:sz w:val="28"/>
+                <w:szCs w:val="28"/>
+              </w:rPr>
+              <w:t xml:space="preserve">SAC Central @ </w:t>
+            </w:r>
+            <w:proofErr w:type="spellStart"/>
+            <w:r>
+              <w:rPr>
+                <w:rFonts w:ascii="Arial" w:eastAsia="Arial" w:hAnsi="Arial" w:cs="Arial"/>
+                <w:b/>
+                <w:color w:val="FFFFFF"/>
+                <w:sz w:val="28"/>
+                <w:szCs w:val="28"/>
+              </w:rPr>
+              <w:t>Yuill</w:t>
+            </w:r>
+            <w:proofErr w:type="spellEnd"/>
+          </w:p>
+          <w:p>
+            <w:pPr>
+              <w:jc w:val="center"/>
+              <w:rPr>
+                <w:rFonts w:ascii="Arial" w:eastAsia="Arial" w:hAnsi="Arial" w:cs="Arial"/>
+                <w:b/>
+                <w:color w:val="FFFFFF"/>
+              </w:rPr>
+            </w:pPr>
+            <w:r>
+              <w:rPr>
+                <w:rFonts w:ascii="Arial" w:eastAsia="Arial" w:hAnsi="Arial" w:cs="Arial"/>
+                <w:b/>
+                <w:color w:val="FFFFFF"/>
+              </w:rPr>
+              <w:t xml:space="preserve">Specialty Switch  </w:t>
+            </w:r>
+            <w:r>
+              <w:rPr>
+                <w:rFonts w:ascii="Arial" w:eastAsia="Arial" w:hAnsi="Arial" w:cs="Arial"/>
+                <w:color w:val="FFFFFF"/>
+              </w:rPr>
+              <w:t>(drop-off PM Specialties, pick-up PM Multi)</w:t>
+            </w:r>
+          </w:p>
+        </w:tc>
+      </w:tr>
+      <w:tr>
+        <w:trPr>
+          <w:trHeight w:val="580"/>
+        </w:trPr>
+        <w:tc>
+          <w:tcPr>
+            <w:tcW w:w="1788" w:type="dxa"/>
+            <w:shd w:val="clear" w:color="auto" w:fill="D9D9D9"/>
+          </w:tcPr>
+          <w:p>
+            <w:pPr>
+              <w:jc w:val="center"/>
+              <w:rPr>
+                <w:rFonts w:ascii="Arial" w:eastAsia="Arial" w:hAnsi="Arial" w:cs="Arial"/>
+              </w:rPr>
+            </w:pPr>
+            <w:r>
+              <w:rPr>
+                <w:rFonts w:ascii="Arial" w:eastAsia="Arial" w:hAnsi="Arial" w:cs="Arial"/>
+              </w:rPr>
+              <w:t>11:50 – 12:45</w:t>
+            </w:r>
+          </w:p>
+          <w:p>
+            <w:pPr>
+              <w:jc w:val="center"/>
+              <w:rPr>
+                <w:rFonts w:ascii="Arial" w:eastAsia="Arial" w:hAnsi="Arial" w:cs="Arial"/>
+                <w:sz w:val="16"/>
+                <w:szCs w:val="16"/>
+              </w:rPr>
+            </w:pPr>
+            <w:r>
+              <w:rPr>
+                <w:rFonts w:ascii="Arial" w:eastAsia="Arial" w:hAnsi="Arial" w:cs="Arial"/>
+                <w:sz w:val="16"/>
+                <w:szCs w:val="16"/>
+              </w:rPr>
+              <w:t>55 minutes</w:t>
+            </w:r>
+          </w:p>
+        </w:tc>
+        <w:tc>
+          <w:tcPr>
+            <w:tcW w:w="1816" w:type="dxa"/>
+            <w:shd w:val="clear" w:color="auto" w:fill="D9D9D9"/>
+          </w:tcPr>
+          <w:p>
+            <w:pPr>
+              <w:jc w:val="center"/>
+              <w:rPr>
+                <w:rFonts w:ascii="Arial" w:eastAsia="Arial" w:hAnsi="Arial" w:cs="Arial"/>
+              </w:rPr>
+            </w:pPr>
+            <w:r>
+              <w:rPr>
+                <w:rFonts w:ascii="Arial" w:eastAsia="Arial" w:hAnsi="Arial" w:cs="Arial"/>
+              </w:rPr>
+              <w:t>Period 3</w:t>
+            </w:r>
+          </w:p>
+          <w:p>
+            <w:pPr>
+              <w:jc w:val="center"/>
+              <w:rPr>
+                <w:rFonts w:ascii="Arial" w:eastAsia="Arial" w:hAnsi="Arial" w:cs="Arial"/>
+              </w:rPr>
+            </w:pPr>
+          </w:p>
+        </w:tc>
+        <w:tc>
+          <w:tcPr>
+            <w:tcW w:w="1958" w:type="dxa"/>
+            <w:gridSpan w:val="2"/>
+            <w:shd w:val="clear" w:color="auto" w:fill="auto"/>
+          </w:tcPr>
+          <w:p>
+            <w:pPr>
+              <w:pStyle w:val="center"/>
+            </w:pPr>
+            <w:r>
+              <w:t>Lunch</w:t>
+            </w:r>
+          </w:p>
+        </w:tc>
+        <w:tc>
+          <w:tcPr>
+            <w:tcW w:w="1804" w:type="dxa"/>
+            <w:shd w:val="clear" w:color="auto" w:fill="auto"/>
+          </w:tcPr>
+          <w:p>
+            <w:pPr>
+              <w:pStyle w:val="center"/>
+            </w:pPr>
+            <w:r>
+              <w:t>Lunch</w:t>
+            </w:r>
+          </w:p>
+        </w:tc>
+        <w:tc>
+          <w:tcPr>
+            <w:tcW w:w="2552" w:type="dxa"/>
+            <w:shd w:val="clear" w:color="auto" w:fill="auto"/>
+          </w:tcPr>
+          <w:p>
+            <w:pPr>
+              <w:pStyle w:val="center"/>
+            </w:pPr>
+            <w:r>
+              <w:t>Lunch</w:t>
+            </w:r>
+          </w:p>
+        </w:tc>
+        <w:tc>
+          <w:tcPr>
+            <w:tcW w:w="2410" w:type="dxa"/>
+            <w:shd w:val="clear" w:color="auto" w:fill="auto"/>
+          </w:tcPr>
+          <w:p>
+            <w:pPr>
+              <w:pStyle w:val="center"/>
+            </w:pPr>
+            <w:r>
+              <w:t>Lunch</w:t>
+            </w:r>
+          </w:p>
+        </w:tc>
+        <w:tc>
+          <w:tcPr>
+            <w:tcW w:w="2126" w:type="dxa"/>
+            <w:shd w:val="clear" w:color="auto" w:fill="auto"/>
+          </w:tcPr>
+          <w:p>
+            <w:pPr>
+              <w:jc w:val="center"/>
+              <w:rPr>
+                <w:rFonts w:ascii="Arial" w:eastAsia="Arial" w:hAnsi="Arial" w:cs="Arial"/>
+                <w:b/>
+              </w:rPr>
+            </w:pPr>
+          </w:p>
+        </w:tc>
+      </w:tr>
+      <w:tr>
+        <w:trPr>
+          <w:trHeight w:val="440"/>
+        </w:trPr>
+        <w:tc>
+          <w:tcPr>
+            <w:tcW w:w="1788" w:type="dxa"/>
+            <w:shd w:val="clear" w:color="auto" w:fill="D9D9D9"/>
+          </w:tcPr>
+          <w:p>
+            <w:pPr>
+              <w:jc w:val="center"/>
+              <w:rPr>
+                <w:rFonts w:ascii="Arial" w:eastAsia="Arial" w:hAnsi="Arial" w:cs="Arial"/>
+              </w:rPr>
+            </w:pPr>
+            <w:r>
+              <w:rPr>
+                <w:rFonts w:ascii="Arial" w:eastAsia="Arial" w:hAnsi="Arial" w:cs="Arial"/>
+              </w:rPr>
+              <w:t>12:45 – 1:40</w:t>
+            </w:r>
+          </w:p>
+          <w:p>
+            <w:pPr>
+              <w:jc w:val="center"/>
+              <w:rPr>
+                <w:rFonts w:ascii="Arial" w:eastAsia="Arial" w:hAnsi="Arial" w:cs="Arial"/>
+                <w:sz w:val="16"/>
+                <w:szCs w:val="16"/>
+              </w:rPr>
+            </w:pPr>
+            <w:r>
+              <w:rPr>
+                <w:rFonts w:ascii="Arial" w:eastAsia="Arial" w:hAnsi="Arial" w:cs="Arial"/>
+                <w:sz w:val="16"/>
+                <w:szCs w:val="16"/>
+              </w:rPr>
+              <w:t>55 minutes</w:t>
+            </w:r>
+          </w:p>
+        </w:tc>
+        <w:tc>
+          <w:tcPr>
+            <w:tcW w:w="1816" w:type="dxa"/>
+            <w:shd w:val="clear" w:color="auto" w:fill="D9D9D9"/>
+          </w:tcPr>
+          <w:p>
+            <w:pPr>
+              <w:jc w:val="center"/>
+              <w:rPr>
+                <w:rFonts w:ascii="Arial" w:eastAsia="Arial" w:hAnsi="Arial" w:cs="Arial"/>
+              </w:rPr>
+            </w:pPr>
+            <w:r>
+              <w:rPr>
+                <w:rFonts w:ascii="Arial" w:eastAsia="Arial" w:hAnsi="Arial" w:cs="Arial"/>
+              </w:rPr>
+              <w:t>Period 4</w:t>
+            </w:r>
+          </w:p>
+          <w:p>
+            <w:pPr>
+              <w:jc w:val="center"/>
+              <w:rPr>
+                <w:rFonts w:ascii="Arial" w:eastAsia="Arial" w:hAnsi="Arial" w:cs="Arial"/>
+              </w:rPr>
+            </w:pPr>
+          </w:p>
+        </w:tc>
+        <w:tc>
+          <w:tcPr>
+            <w:tcW w:w="1958" w:type="dxa"/>
+            <w:gridSpan w:val="2"/>
+            <w:shd w:val="clear" w:color="auto" w:fill="auto"/>
+          </w:tcPr>
+          <w:p>
+            <w:pPr>
+              <w:pStyle w:val="center"/>
+            </w:pPr>
+            <w:r>
+              <w:t>Hockey</w:t>
+            </w:r>
+          </w:p>
+        </w:tc>
+        <w:tc>
+          <w:tcPr>
+            <w:tcW w:w="1804" w:type="dxa"/>
+            <w:shd w:val="clear" w:color="auto" w:fill="auto"/>
+          </w:tcPr>
+          <w:p>
+            <w:pPr>
+              <w:pStyle w:val="center"/>
+            </w:pPr>
+            <w:r>
+              <w:t>Soccer</w:t>
+            </w:r>
+          </w:p>
+        </w:tc>
+        <w:tc>
+          <w:tcPr>
+            <w:tcW w:w="2552" w:type="dxa"/>
+            <w:shd w:val="clear" w:color="auto" w:fill="auto"/>
+          </w:tcPr>
+          <w:p>
+            <w:pPr>
+              <w:pStyle w:val="center"/>
+            </w:pPr>
+            <w:r>
+              <w:t>Volleyball</w:t>
+            </w:r>
+          </w:p>
+        </w:tc>
+        <w:tc>
+          <w:tcPr>
+            <w:tcW w:w="2410" w:type="dxa"/>
+            <w:shd w:val="clear" w:color="auto" w:fill="auto"/>
+          </w:tcPr>
+          <w:p>
+            <w:pPr>
+              <w:pStyle w:val="center"/>
+            </w:pPr>
+            <w:r>
+              <w:t>Football</w:t>
+            </w:r>
+          </w:p>
+        </w:tc>
+        <w:tc>
+          <w:tcPr>
+            <w:tcW w:w="2126" w:type="dxa"/>
+            <w:shd w:val="clear" w:color="auto" w:fill="auto"/>
+          </w:tcPr>
+          <w:p>
+            <w:pPr>
+              <w:jc w:val="center"/>
+              <w:rPr>
+                <w:rFonts w:ascii="Arial" w:eastAsia="Arial" w:hAnsi="Arial" w:cs="Arial"/>
+                <w:b/>
+              </w:rPr>
+            </w:pPr>
+          </w:p>
+        </w:tc>
+      </w:tr>
+      <w:tr>
+        <w:trPr>
+          <w:trHeight w:val="520"/>
+        </w:trPr>
+        <w:tc>
+          <w:tcPr>
+            <w:tcW w:w="1788" w:type="dxa"/>
+            <w:shd w:val="clear" w:color="auto" w:fill="D9D9D9"/>
+          </w:tcPr>
+          <w:p>
+            <w:pPr>
+              <w:jc w:val="center"/>
+              <w:rPr>
+                <w:rFonts w:ascii="Arial" w:eastAsia="Arial" w:hAnsi="Arial" w:cs="Arial"/>
+              </w:rPr>
+            </w:pPr>
+            <w:r>
+              <w:rPr>
+                <w:rFonts w:ascii="Arial" w:eastAsia="Arial" w:hAnsi="Arial" w:cs="Arial"/>
+              </w:rPr>
+              <w:t>1:40 – 2:35</w:t>
+            </w:r>
+          </w:p>
+          <w:p>
+            <w:pPr>
+              <w:jc w:val="center"/>
+              <w:rPr>
+                <w:rFonts w:ascii="Arial" w:eastAsia="Arial" w:hAnsi="Arial" w:cs="Arial"/>
+                <w:sz w:val="16"/>
+                <w:szCs w:val="16"/>
+              </w:rPr>
+            </w:pPr>
+            <w:r>
+              <w:rPr>
+                <w:rFonts w:ascii="Arial" w:eastAsia="Arial" w:hAnsi="Arial" w:cs="Arial"/>
+                <w:sz w:val="16"/>
+                <w:szCs w:val="16"/>
+              </w:rPr>
+              <w:t>55 minutes</w:t>
+            </w:r>
+          </w:p>
+        </w:tc>
+        <w:tc>
+          <w:tcPr>
+            <w:tcW w:w="1816" w:type="dxa"/>
+            <w:shd w:val="clear" w:color="auto" w:fill="D9D9D9"/>
+          </w:tcPr>
+          <w:p>
+            <w:pPr>
+              <w:jc w:val="center"/>
+              <w:rPr>
+                <w:rFonts w:ascii="Arial" w:eastAsia="Arial" w:hAnsi="Arial" w:cs="Arial"/>
+              </w:rPr>
+            </w:pPr>
+            <w:r>
+              <w:rPr>
+                <w:rFonts w:ascii="Arial" w:eastAsia="Arial" w:hAnsi="Arial" w:cs="Arial"/>
+              </w:rPr>
+              <w:t>Period 5</w:t>
+            </w:r>
+          </w:p>
+        </w:tc>
+        <w:tc>
+          <w:tcPr>
+            <w:tcW w:w="1920" w:type="dxa"/>
+            <w:shd w:val="clear" w:color="auto" w:fill="auto"/>
+          </w:tcPr>
+          <w:p>
+            <w:pPr>
+              <w:pStyle w:val="center"/>
+            </w:pPr>
+            <w:r>
+              <w:t>Swim</w:t>
+            </w:r>
+          </w:p>
+        </w:tc>
+        <w:tc>
+          <w:tcPr>
+            <w:tcW w:w="1842" w:type="dxa"/>
+            <w:gridSpan w:val="2"/>
+            <w:shd w:val="clear" w:color="auto" w:fill="auto"/>
+          </w:tcPr>
+          <w:p>
+            <w:pPr>
+              <w:pStyle w:val="center"/>
+            </w:pPr>
+            <w:r>
+              <w:t>Swim</w:t>
+            </w:r>
+          </w:p>
+        </w:tc>
+        <w:tc>
+          <w:tcPr>
+            <w:tcW w:w="2552" w:type="dxa"/>
+            <w:shd w:val="clear" w:color="auto" w:fill="auto"/>
+          </w:tcPr>
+          <w:p>
+            <w:pPr>
+              <w:pStyle w:val="center"/>
+            </w:pPr>
+            <w:r>
+              <w:t>Swim</w:t>
+            </w:r>
+          </w:p>
+        </w:tc>
+        <w:tc>
+          <w:tcPr>
+            <w:tcW w:w="2410" w:type="dxa"/>
+            <w:shd w:val="clear" w:color="auto" w:fill="auto"/>
+          </w:tcPr>
+          <w:p>
+            <w:pPr>
+              <w:pStyle w:val="center"/>
+            </w:pPr>
+            <w:r>
+              <w:t>Swim</w:t>
+            </w:r>
+          </w:p>
+        </w:tc>
+        <w:tc>
+          <w:tcPr>
+            <w:tcW w:w="2126" w:type="dxa"/>
+            <w:vMerge w:val="restart"/>
+            <w:shd w:val="clear" w:color="auto" w:fill="D9D9D9"/>
+          </w:tcPr>
+          <w:p>
+            <w:pPr>
+              <w:jc w:val="center"/>
+              <w:rPr>
+                <w:rFonts w:ascii="Arial" w:eastAsia="Arial" w:hAnsi="Arial" w:cs="Arial"/>
+                <w:b/>
+              </w:rPr>
+            </w:pPr>
+            <w:r>
+              <w:rPr>
+                <w:rFonts w:ascii="Arial" w:eastAsia="Arial" w:hAnsi="Arial" w:cs="Arial"/>
+                <w:b/>
+              </w:rPr>
+              <w:t>Mass Game</w:t>
+            </w:r>
+          </w:p>
+        </w:tc>
+      </w:tr>
+      <w:tr>
+        <w:trPr>
+          <w:trHeight w:val="540"/>
+        </w:trPr>
+        <w:tc>
+          <w:tcPr>
+            <w:tcW w:w="1788" w:type="dxa"/>
+            <w:tcBorders>
+              <w:bottom w:val="single" w:sz="4" w:space="0" w:color="000000"/>
+            </w:tcBorders>
+            <w:shd w:val="clear" w:color="auto" w:fill="A6A6A6"/>
+          </w:tcPr>
+          <w:p>
+            <w:pPr>
+              <w:jc w:val="center"/>
+              <w:rPr>
+                <w:rFonts w:ascii="Arial" w:eastAsia="Arial" w:hAnsi="Arial" w:cs="Arial"/>
+                <w:b/>
+                <w:color w:val="FFFFFF"/>
+              </w:rPr>
+            </w:pPr>
+            <w:r>
+              <w:rPr>
+                <w:rFonts w:ascii="Arial" w:eastAsia="Arial" w:hAnsi="Arial" w:cs="Arial"/>
+                <w:b/>
+                <w:color w:val="FFFFFF"/>
+              </w:rPr>
+              <w:t>2:35 – 2:45</w:t>
+            </w:r>
+          </w:p>
+          <w:p>
+            <w:pPr>
+              <w:jc w:val="center"/>
+              <w:rPr>
+                <w:rFonts w:ascii="Arial" w:eastAsia="Arial" w:hAnsi="Arial" w:cs="Arial"/>
+                <w:b/>
+                <w:color w:val="FFFFFF"/>
+              </w:rPr>
+            </w:pPr>
+            <w:r>
+              <w:rPr>
+                <w:rFonts w:ascii="Arial" w:eastAsia="Arial" w:hAnsi="Arial" w:cs="Arial"/>
+                <w:b/>
+                <w:color w:val="FFFFFF"/>
+                <w:sz w:val="16"/>
+                <w:szCs w:val="16"/>
+              </w:rPr>
+              <w:t>10 minutes</w:t>
+            </w:r>
+          </w:p>
+        </w:tc>
+        <w:tc>
+          <w:tcPr>
+            <w:tcW w:w="1816" w:type="dxa"/>
+            <w:tcBorders>
+              <w:bottom w:val="single" w:sz="4" w:space="0" w:color="000000"/>
+            </w:tcBorders>
+            <w:shd w:val="clear" w:color="auto" w:fill="A6A6A6"/>
+          </w:tcPr>
+          <w:p>
+            <w:pPr>
+              <w:jc w:val="center"/>
+              <w:rPr>
+                <w:rFonts w:ascii="Arial" w:eastAsia="Arial" w:hAnsi="Arial" w:cs="Arial"/>
+                <w:b/>
+                <w:color w:val="FFFFFF"/>
+              </w:rPr>
+            </w:pPr>
+            <w:r>
+              <w:rPr>
+                <w:rFonts w:ascii="Arial" w:eastAsia="Arial" w:hAnsi="Arial" w:cs="Arial"/>
+                <w:b/>
+                <w:color w:val="FFFFFF"/>
+              </w:rPr>
+              <w:t>Switch</w:t>
+            </w:r>
+          </w:p>
+        </w:tc>
+        <w:tc>
+          <w:tcPr>
+            <w:tcW w:w="8724" w:type="dxa"/>
+            <w:gridSpan w:val="5"/>
+            <w:tcBorders>
+              <w:bottom w:val="single" w:sz="4" w:space="0" w:color="000000"/>
+            </w:tcBorders>
+            <w:shd w:val="clear" w:color="auto" w:fill="A6A6A6"/>
+          </w:tcPr>
+          <w:p>
+            <w:pPr>
+              <w:jc w:val="center"/>
+              <w:rPr>
+                <w:rFonts w:ascii="Arial" w:eastAsia="Arial" w:hAnsi="Arial" w:cs="Arial"/>
+                <w:color w:val="FFFFFF"/>
+              </w:rPr>
+            </w:pPr>
+            <w:r>
+              <w:rPr>
+                <w:rFonts w:ascii="Arial" w:eastAsia="Arial" w:hAnsi="Arial" w:cs="Arial"/>
+                <w:b/>
+                <w:color w:val="FFFFFF"/>
+              </w:rPr>
+              <w:t xml:space="preserve">Travel Time and Snack Pick-up </w:t>
+            </w:r>
+            <w:r>
+              <w:rPr>
+                <w:rFonts w:ascii="Arial" w:eastAsia="Arial" w:hAnsi="Arial" w:cs="Arial"/>
+                <w:color w:val="FFFFFF"/>
+              </w:rPr>
+              <w:t>(picked-up after lunch at             Camp Office)</w:t>
+            </w:r>
+          </w:p>
+        </w:tc>
+        <w:tc>
+          <w:tcPr>
+            <w:tcW w:w="2126" w:type="dxa"/>
+            <w:vMerge/>
+            <w:shd w:val="clear" w:color="auto" w:fill="D9D9D9"/>
+          </w:tcPr>
+          <w:p>
+            <w:pPr>
+              <w:widowControl w:val="0"/>
+              <w:pBdr>
+                <w:top w:val="nil"/>
+                <w:left w:val="nil"/>
+                <w:bottom w:val="nil"/>
+                <w:right w:val="nil"/>
+                <w:between w:val="nil"/>
+              </w:pBdr>
+              <w:spacing w:line="276" w:lineRule="auto"/>
+              <w:rPr>
+                <w:rFonts w:ascii="Arial" w:eastAsia="Arial" w:hAnsi="Arial" w:cs="Arial"/>
+                <w:color w:val="FFFFFF"/>
+              </w:rPr>
+            </w:pPr>
+          </w:p>
+        </w:tc>
+      </w:tr>
+      <w:tr>
+        <w:trPr>
+          <w:trHeight w:val="520"/>
+        </w:trPr>
+        <w:tc>
+          <w:tcPr>
+            <w:tcW w:w="1788" w:type="dxa"/>
+            <w:tcBorders>
+              <w:bottom w:val="single" w:sz="4" w:space="0" w:color="000000"/>
+            </w:tcBorders>
+            <w:shd w:val="clear" w:color="auto" w:fill="D9D9D9"/>
+          </w:tcPr>
+          <w:p>
+            <w:pPr>
+              <w:jc w:val="center"/>
+              <w:rPr>
+                <w:rFonts w:ascii="Arial" w:eastAsia="Arial" w:hAnsi="Arial" w:cs="Arial"/>
+              </w:rPr>
+            </w:pPr>
+            <w:r>
+              <w:rPr>
+                <w:rFonts w:ascii="Arial" w:eastAsia="Arial" w:hAnsi="Arial" w:cs="Arial"/>
+              </w:rPr>
+              <w:t>2:45 – 3:40</w:t>
+            </w:r>
+          </w:p>
+          <w:p>
+            <w:pPr>
+              <w:jc w:val="center"/>
+              <w:rPr>
+                <w:rFonts w:ascii="Arial" w:eastAsia="Arial" w:hAnsi="Arial" w:cs="Arial"/>
+                <w:b/>
+                <w:sz w:val="16"/>
+                <w:szCs w:val="16"/>
+              </w:rPr>
+            </w:pPr>
+            <w:r>
+              <w:rPr>
+                <w:rFonts w:ascii="Arial" w:eastAsia="Arial" w:hAnsi="Arial" w:cs="Arial"/>
+                <w:sz w:val="16"/>
+                <w:szCs w:val="16"/>
+              </w:rPr>
+              <w:t>55 minutes</w:t>
+            </w:r>
+          </w:p>
+        </w:tc>
+        <w:tc>
+          <w:tcPr>
+            <w:tcW w:w="1816" w:type="dxa"/>
+            <w:tcBorders>
+              <w:bottom w:val="single" w:sz="4" w:space="0" w:color="000000"/>
+            </w:tcBorders>
+            <w:shd w:val="clear" w:color="auto" w:fill="D9D9D9"/>
+          </w:tcPr>
+          <w:p>
+            <w:pPr>
+              <w:jc w:val="center"/>
+              <w:rPr>
+                <w:rFonts w:ascii="Arial" w:eastAsia="Arial" w:hAnsi="Arial" w:cs="Arial"/>
+              </w:rPr>
+            </w:pPr>
+            <w:r>
+              <w:rPr>
+                <w:rFonts w:ascii="Arial" w:eastAsia="Arial" w:hAnsi="Arial" w:cs="Arial"/>
+              </w:rPr>
+              <w:t>Period</w:t>
+            </w:r>
+          </w:p>
+          <w:p>
+            <w:pPr>
+              <w:jc w:val="center"/>
+              <w:rPr>
+                <w:rFonts w:ascii="Arial" w:eastAsia="Arial" w:hAnsi="Arial" w:cs="Arial"/>
+              </w:rPr>
+            </w:pPr>
+            <w:r>
+              <w:rPr>
+                <w:rFonts w:ascii="Arial" w:eastAsia="Arial" w:hAnsi="Arial" w:cs="Arial"/>
+              </w:rPr>
+              <w:t>6</w:t>
+            </w:r>
+          </w:p>
+        </w:tc>
+        <w:tc>
+          <w:tcPr>
+            <w:tcW w:w="1920" w:type="dxa"/>
+            <w:tcBorders>
+              <w:bottom w:val="single" w:sz="4" w:space="0" w:color="000000"/>
+            </w:tcBorders>
+            <w:shd w:val="clear" w:color="auto" w:fill="auto"/>
+          </w:tcPr>
+          <w:p>
+            <w:pPr>
+              <w:pStyle w:val="center"/>
+            </w:pPr>
+            <w:r>
+              <w:t>Ultimate</w:t>
+            </w:r>
+          </w:p>
+        </w:tc>
+        <w:tc>
+          <w:tcPr>
+            <w:tcW w:w="1842" w:type="dxa"/>
+            <w:gridSpan w:val="2"/>
+            <w:tcBorders>
+              <w:bottom w:val="single" w:sz="4" w:space="0" w:color="000000"/>
+            </w:tcBorders>
+            <w:shd w:val="clear" w:color="auto" w:fill="auto"/>
+          </w:tcPr>
+          <w:p>
+            <w:pPr>
+              <w:pStyle w:val="center"/>
+            </w:pPr>
+            <w:r>
+              <w:t>Tennis</w:t>
+            </w:r>
+          </w:p>
+        </w:tc>
+        <w:tc>
+          <w:tcPr>
+            <w:tcW w:w="2552" w:type="dxa"/>
+            <w:tcBorders>
+              <w:bottom w:val="single" w:sz="4" w:space="0" w:color="000000"/>
+            </w:tcBorders>
+            <w:shd w:val="clear" w:color="auto" w:fill="auto"/>
+          </w:tcPr>
+          <w:p>
+            <w:pPr>
+              <w:pStyle w:val="center"/>
+            </w:pPr>
+            <w:r>
+              <w:t>Squash</w:t>
+            </w:r>
+          </w:p>
+        </w:tc>
+        <w:tc>
+          <w:tcPr>
+            <w:tcW w:w="2410" w:type="dxa"/>
+            <w:tcBorders>
+              <w:bottom w:val="single" w:sz="4" w:space="0" w:color="000000"/>
+            </w:tcBorders>
+            <w:shd w:val="clear" w:color="auto" w:fill="auto"/>
+          </w:tcPr>
+          <w:p>
+            <w:pPr>
+              <w:pStyle w:val="center"/>
+            </w:pPr>
+            <w:r>
+              <w:t>Lacrosse</w:t>
+            </w:r>
+          </w:p>
+        </w:tc>
+        <w:tc>
+          <w:tcPr>
+            <w:tcW w:w="2126" w:type="dxa"/>
+            <w:vMerge/>
+            <w:shd w:val="clear" w:color="auto" w:fill="D9D9D9"/>
+          </w:tcPr>
+          <w:p>
+            <w:pPr>
+              <w:widowControl w:val="0"/>
+              <w:pBdr>
+                <w:top w:val="nil"/>
+                <w:left w:val="nil"/>
+                <w:bottom w:val="nil"/>
+                <w:right w:val="nil"/>
+                <w:between w:val="nil"/>
+              </w:pBdr>
+              <w:spacing w:line="276" w:lineRule="auto"/>
+              <w:rPr>
+                <w:rFonts w:ascii="Arial" w:eastAsia="Arial" w:hAnsi="Arial" w:cs="Arial"/>
+              </w:rPr>
+            </w:pPr>
+          </w:p>
+        </w:tc>
+      </w:tr>
+      <w:tr>
+        <w:trPr>
+          <w:trHeight w:val="440"/>
+        </w:trPr>
+        <w:tc>
+          <w:tcPr>
+            <w:tcW w:w="1788" w:type="dxa"/>
+            <w:tcBorders>
+              <w:bottom w:val="single" w:sz="4" w:space="0" w:color="000000"/>
+            </w:tcBorders>
+            <w:shd w:val="clear" w:color="auto" w:fill="808080"/>
+          </w:tcPr>
+          <w:p>
+            <w:pPr>
+              <w:jc w:val="center"/>
+              <w:rPr>
+                <w:rFonts w:ascii="Arial" w:eastAsia="Arial" w:hAnsi="Arial" w:cs="Arial"/>
+                <w:b/>
+                <w:color w:val="FFFFFF"/>
+              </w:rPr>
+            </w:pPr>
+            <w:r>
+              <w:rPr>
+                <w:rFonts w:ascii="Arial" w:eastAsia="Arial" w:hAnsi="Arial" w:cs="Arial"/>
+                <w:b/>
+                <w:color w:val="FFFFFF"/>
+              </w:rPr>
+              <w:t>3:40 – 3:55</w:t>
+            </w:r>
+          </w:p>
+          <w:p>
+            <w:pPr>
+              <w:jc w:val="center"/>
+              <w:rPr>
+                <w:rFonts w:ascii="Arial" w:eastAsia="Arial" w:hAnsi="Arial" w:cs="Arial"/>
+                <w:b/>
+                <w:color w:val="FFFFFF"/>
+              </w:rPr>
+            </w:pPr>
+            <w:r>
+              <w:rPr>
+                <w:rFonts w:ascii="Arial" w:eastAsia="Arial" w:hAnsi="Arial" w:cs="Arial"/>
+                <w:b/>
+                <w:color w:val="FFFFFF"/>
+                <w:sz w:val="16"/>
+                <w:szCs w:val="16"/>
+              </w:rPr>
+              <w:t>15 minutes</w:t>
+            </w:r>
+          </w:p>
+        </w:tc>
+        <w:tc>
+          <w:tcPr>
+            <w:tcW w:w="1816" w:type="dxa"/>
+            <w:tcBorders>
+              <w:bottom w:val="single" w:sz="4" w:space="0" w:color="000000"/>
+            </w:tcBorders>
+            <w:shd w:val="clear" w:color="auto" w:fill="808080"/>
+          </w:tcPr>
+          <w:p>
+            <w:pPr>
+              <w:jc w:val="center"/>
+              <w:rPr>
+                <w:rFonts w:ascii="Arial" w:eastAsia="Arial" w:hAnsi="Arial" w:cs="Arial"/>
+                <w:b/>
+                <w:color w:val="FFFFFF"/>
+              </w:rPr>
+            </w:pPr>
+            <w:r>
+              <w:rPr>
+                <w:rFonts w:ascii="Arial" w:eastAsia="Arial" w:hAnsi="Arial" w:cs="Arial"/>
+                <w:b/>
+                <w:color w:val="FFFFFF"/>
+              </w:rPr>
+              <w:t>Attendance</w:t>
+            </w:r>
+          </w:p>
+        </w:tc>
+        <w:tc>
+          <w:tcPr>
+            <w:tcW w:w="10850" w:type="dxa"/>
+            <w:gridSpan w:val="6"/>
+            <w:tcBorders>
+              <w:bottom w:val="single" w:sz="4" w:space="0" w:color="000000"/>
+            </w:tcBorders>
+            <w:shd w:val="clear" w:color="auto" w:fill="808080"/>
+          </w:tcPr>
+          <w:p>
+            <w:pPr>
+              <w:jc w:val="center"/>
+              <w:rPr>
+                <w:sz w:val="20"/>
+                <w:szCs w:val="20"/>
+              </w:rPr>
+            </w:pPr>
+            <w:r>
+              <w:rPr>
+                <w:rFonts w:ascii="Arial" w:eastAsia="Arial" w:hAnsi="Arial" w:cs="Arial"/>
+                <w:color w:val="FFFFFF"/>
+              </w:rPr>
+              <w:t xml:space="preserve">ALL Campers to </w:t>
+            </w:r>
+            <w:proofErr w:type="spellStart"/>
+            <w:r>
+              <w:rPr>
+                <w:rFonts w:ascii="Arial" w:eastAsia="Arial" w:hAnsi="Arial" w:cs="Arial"/>
+                <w:color w:val="FFFFFF"/>
+              </w:rPr>
+              <w:t>Yuill</w:t>
+            </w:r>
+            <w:proofErr w:type="spellEnd"/>
+            <w:r>
+              <w:rPr>
+                <w:rFonts w:ascii="Arial" w:eastAsia="Arial" w:hAnsi="Arial" w:cs="Arial"/>
+                <w:color w:val="FFFFFF"/>
+              </w:rPr>
+              <w:t xml:space="preserve"> – headcount for dismissal</w:t>
+            </w:r>
+          </w:p>
+        </w:tc>
+      </w:tr>
+      <w:tr>
+        <w:trPr>
+          <w:trHeight w:val="440"/>
+        </w:trPr>
+        <w:tc>
+          <w:tcPr>
+            <w:tcW w:w="1788" w:type="dxa"/>
+            <w:tcBorders>
+              <w:bottom w:val="single" w:sz="4" w:space="0" w:color="000000"/>
+            </w:tcBorders>
+            <w:shd w:val="clear" w:color="auto" w:fill="FFFFFF"/>
+          </w:tcPr>
+          <w:p>
+            <w:pPr>
+              <w:jc w:val="center"/>
+              <w:rPr>
+                <w:rFonts w:ascii="Arial" w:eastAsia="Arial" w:hAnsi="Arial" w:cs="Arial"/>
+              </w:rPr>
+            </w:pPr>
+            <w:r>
+              <w:rPr>
+                <w:rFonts w:ascii="Arial" w:eastAsia="Arial" w:hAnsi="Arial" w:cs="Arial"/>
+              </w:rPr>
+              <w:t>3:55 – 4:15</w:t>
+            </w:r>
+          </w:p>
+          <w:p>
+            <w:pPr>
+              <w:jc w:val="center"/>
+              <w:rPr>
+                <w:rFonts w:ascii="Arial" w:eastAsia="Arial" w:hAnsi="Arial" w:cs="Arial"/>
+              </w:rPr>
+            </w:pPr>
+            <w:r>
+              <w:rPr>
+                <w:rFonts w:ascii="Arial" w:eastAsia="Arial" w:hAnsi="Arial" w:cs="Arial"/>
+                <w:sz w:val="16"/>
+                <w:szCs w:val="16"/>
+              </w:rPr>
+              <w:t>20 minutes</w:t>
+            </w:r>
+          </w:p>
+        </w:tc>
+        <w:tc>
+          <w:tcPr>
+            <w:tcW w:w="1816" w:type="dxa"/>
+            <w:tcBorders>
+              <w:bottom w:val="single" w:sz="4" w:space="0" w:color="000000"/>
+            </w:tcBorders>
+            <w:shd w:val="clear" w:color="auto" w:fill="FFFFFF"/>
+          </w:tcPr>
+          <w:p>
+            <w:pPr>
+              <w:jc w:val="center"/>
+              <w:rPr>
+                <w:rFonts w:ascii="Arial" w:eastAsia="Arial" w:hAnsi="Arial" w:cs="Arial"/>
+              </w:rPr>
+            </w:pPr>
+            <w:r>
+              <w:rPr>
+                <w:rFonts w:ascii="Arial" w:eastAsia="Arial" w:hAnsi="Arial" w:cs="Arial"/>
+              </w:rPr>
+              <w:t>Dismissal</w:t>
+            </w:r>
+          </w:p>
+        </w:tc>
+        <w:tc>
+          <w:tcPr>
+            <w:tcW w:w="10850" w:type="dxa"/>
+            <w:gridSpan w:val="6"/>
+            <w:tcBorders>
+              <w:bottom w:val="single" w:sz="4" w:space="0" w:color="000000"/>
+            </w:tcBorders>
+            <w:shd w:val="clear" w:color="auto" w:fill="FFFFFF"/>
+          </w:tcPr>
+          <w:p>
+            <w:pPr>
+              <w:jc w:val="center"/>
+              <w:rPr>
+                <w:rFonts w:ascii="Arial" w:eastAsia="Arial" w:hAnsi="Arial" w:cs="Arial"/>
+                <w:sz w:val="20"/>
+                <w:szCs w:val="20"/>
+              </w:rPr>
+            </w:pPr>
+            <w:r>
+              <w:rPr>
+                <w:rFonts w:ascii="Arial" w:eastAsia="Arial" w:hAnsi="Arial" w:cs="Arial"/>
+                <w:sz w:val="28"/>
+                <w:szCs w:val="28"/>
+              </w:rPr>
+              <w:t xml:space="preserve">Dismissal Attendance (in </w:t>
+            </w:r>
+            <w:proofErr w:type="spellStart"/>
+            <w:r>
+              <w:rPr>
+                <w:rFonts w:ascii="Arial" w:eastAsia="Arial" w:hAnsi="Arial" w:cs="Arial"/>
+                <w:sz w:val="28"/>
+                <w:szCs w:val="28"/>
+              </w:rPr>
+              <w:t>Yuill</w:t>
+            </w:r>
+            <w:proofErr w:type="spellEnd"/>
+            <w:r>
+              <w:rPr>
+                <w:rFonts w:ascii="Arial" w:eastAsia="Arial" w:hAnsi="Arial" w:cs="Arial"/>
+                <w:sz w:val="28"/>
+                <w:szCs w:val="28"/>
+              </w:rPr>
+              <w:t>) – any outstanding campers who are NOT in PM Care to Camp Office after 4:15pm</w:t>
+            </w:r>
+          </w:p>
+        </w:tc>
+      </w:tr>
+      <w:tr>
+        <w:trPr>
+          <w:trHeight w:val="440"/>
+        </w:trPr>
+        <w:tc>
+          <w:tcPr>
+            <w:tcW w:w="1788" w:type="dxa"/>
+            <w:shd w:val="clear" w:color="auto" w:fill="FFFFFF"/>
+          </w:tcPr>
+          <w:p>
+            <w:pPr>
+              <w:jc w:val="center"/>
+              <w:rPr>
+                <w:rFonts w:ascii="Arial" w:eastAsia="Arial" w:hAnsi="Arial" w:cs="Arial"/>
+              </w:rPr>
+            </w:pPr>
+            <w:r>
+              <w:rPr>
+                <w:rFonts w:ascii="Arial" w:eastAsia="Arial" w:hAnsi="Arial" w:cs="Arial"/>
+              </w:rPr>
+              <w:t>4:15 - 5:15</w:t>
+            </w:r>
+          </w:p>
+          <w:p>
+            <w:pPr>
+              <w:jc w:val="center"/>
+              <w:rPr>
+                <w:rFonts w:ascii="Arial" w:eastAsia="Arial" w:hAnsi="Arial" w:cs="Arial"/>
+              </w:rPr>
+            </w:pPr>
+            <w:r>
+              <w:rPr>
+                <w:rFonts w:ascii="Arial" w:eastAsia="Arial" w:hAnsi="Arial" w:cs="Arial"/>
+                <w:sz w:val="16"/>
+                <w:szCs w:val="16"/>
+              </w:rPr>
+              <w:t>60 minutes</w:t>
+            </w:r>
+          </w:p>
+        </w:tc>
+        <w:tc>
+          <w:tcPr>
+            <w:tcW w:w="1816" w:type="dxa"/>
+            <w:shd w:val="clear" w:color="auto" w:fill="FFFFFF"/>
+          </w:tcPr>
+          <w:p>
+            <w:pPr>
+              <w:jc w:val="center"/>
+              <w:rPr>
+                <w:rFonts w:ascii="Arial" w:eastAsia="Arial" w:hAnsi="Arial" w:cs="Arial"/>
+              </w:rPr>
+            </w:pPr>
+            <w:r>
+              <w:rPr>
+                <w:rFonts w:ascii="Arial" w:eastAsia="Arial" w:hAnsi="Arial" w:cs="Arial"/>
+              </w:rPr>
+              <w:t>PM Care</w:t>
+            </w:r>
+          </w:p>
+        </w:tc>
+        <w:tc>
+          <w:tcPr>
+            <w:tcW w:w="10850" w:type="dxa"/>
+            <w:gridSpan w:val="6"/>
+            <w:shd w:val="clear" w:color="auto" w:fill="FFFFFF"/>
+          </w:tcPr>
+          <w:p>
+            <w:pPr>
+              <w:jc w:val="center"/>
+              <w:rPr>
+                <w:rFonts w:ascii="Arial" w:eastAsia="Arial" w:hAnsi="Arial" w:cs="Arial"/>
+                <w:sz w:val="28"/>
+                <w:szCs w:val="28"/>
+              </w:rPr>
+            </w:pPr>
+            <w:r>
+              <w:rPr>
+                <w:rFonts w:ascii="Arial" w:eastAsia="Arial" w:hAnsi="Arial" w:cs="Arial"/>
+                <w:sz w:val="28"/>
+                <w:szCs w:val="28"/>
+              </w:rPr>
+              <w:t xml:space="preserve">Drop off campers to PM Care counsellors in </w:t>
+            </w:r>
+            <w:proofErr w:type="spellStart"/>
+            <w:r>
+              <w:rPr>
+                <w:rFonts w:ascii="Arial" w:eastAsia="Arial" w:hAnsi="Arial" w:cs="Arial"/>
+                <w:sz w:val="28"/>
+                <w:szCs w:val="28"/>
+              </w:rPr>
+              <w:t>Yuill</w:t>
+            </w:r>
+            <w:proofErr w:type="spellEnd"/>
+            <w:r>
+              <w:rPr>
+                <w:rFonts w:ascii="Arial" w:eastAsia="Arial" w:hAnsi="Arial" w:cs="Arial"/>
+                <w:sz w:val="28"/>
+                <w:szCs w:val="28"/>
+              </w:rPr>
+              <w:t xml:space="preserve"> – any outstanding campers to Office after 5:15pm</w:t>
+            </w:r>
+          </w:p>
+        </w:tc>
+      </w:tr>
+    </w:tbl>
+    <w:p>
+      <w:r>
+        <w:br w:type="page"/>
+      </w:r>
     </w:p>
     <w:sectPr>
       <w:pgSz w:w="15840" w:h="12240"/>

</xml_diff>